<commit_message>
Creado el menu de inicio y fin (es el mismo) y acabado el juego en general excepto lo de los enemigos. Tambien creada la memeoria
</commit_message>
<xml_diff>
--- a/OffTheLine/memoria.docx
+++ b/OffTheLine/memoria.docx
@@ -1,6 +1,6 @@
 
 <file path=word/document.xml><?xml version="1.0" encoding="utf-8"?>
-<w:document xmlns:wpc="http://schemas.microsoft.com/office/word/2010/wordprocessingCanvas" xmlns:cx="http://schemas.microsoft.com/office/drawing/2014/chartex" xmlns:cx1="http://schemas.microsoft.com/office/drawing/2015/9/8/chartex" xmlns:cx2="http://schemas.microsoft.com/office/drawing/2015/10/21/chartex" xmlns:cx3="http://schemas.microsoft.com/office/drawing/2016/5/9/chartex" xmlns:cx4="http://schemas.microsoft.com/office/drawing/2016/5/10/chartex" xmlns:cx5="http://schemas.microsoft.com/office/drawing/2016/5/11/chartex" xmlns:cx6="http://schemas.microsoft.com/office/drawing/2016/5/12/chartex" xmlns:cx7="http://schemas.microsoft.com/office/drawing/2016/5/13/chartex" xmlns:cx8="http://schemas.microsoft.com/office/drawing/2016/5/14/chartex" xmlns:mc="http://schemas.openxmlformats.org/markup-compatibility/2006" xmlns:aink="http://schemas.microsoft.com/office/drawing/2016/ink" xmlns:am3d="http://schemas.microsoft.com/office/drawing/2017/model3d" xmlns:o="urn:schemas-microsoft-com:office:office" xmlns:r="http://schemas.openxmlformats.org/officeDocument/2006/relationships" xmlns:m="http://schemas.openxmlformats.org/officeDocument/2006/math" xmlns:v="urn:schemas-microsoft-com:vml" xmlns:wp14="http://schemas.microsoft.com/office/word/2010/wordprocessingDrawing" xmlns:wp="http://schemas.openxmlformats.org/drawingml/2006/wordprocessingDrawing" xmlns:w10="urn:schemas-microsoft-com:office:word" xmlns:w="http://schemas.openxmlformats.org/wordprocessingml/2006/main" xmlns:w14="http://schemas.microsoft.com/office/word/2010/wordml" xmlns:w15="http://schemas.microsoft.com/office/word/2012/wordml" xmlns:w16cex="http://schemas.microsoft.com/office/word/2018/wordml/cex" xmlns:w16cid="http://schemas.microsoft.com/office/word/2016/wordml/cid" xmlns:w16="http://schemas.microsoft.com/office/word/2018/wordml" xmlns:w16se="http://schemas.microsoft.com/office/word/2015/wordml/symex" xmlns:wpg="http://schemas.microsoft.com/office/word/2010/wordprocessingGroup" xmlns:wpi="http://schemas.microsoft.com/office/word/2010/wordprocessingInk" xmlns:wne="http://schemas.microsoft.com/office/word/2006/wordml" xmlns:wps="http://schemas.microsoft.com/office/word/2010/wordprocessingShape" mc:Ignorable="w14 w15 w16se w16cid w16 w16cex wp14">
+<w:document xmlns:wpc="http://schemas.microsoft.com/office/word/2010/wordprocessingCanvas" xmlns:cx="http://schemas.microsoft.com/office/drawing/2014/chartex" xmlns:cx1="http://schemas.microsoft.com/office/drawing/2015/9/8/chartex" xmlns:cx2="http://schemas.microsoft.com/office/drawing/2015/10/21/chartex" xmlns:cx3="http://schemas.microsoft.com/office/drawing/2016/5/9/chartex" xmlns:cx4="http://schemas.microsoft.com/office/drawing/2016/5/10/chartex" xmlns:cx5="http://schemas.microsoft.com/office/drawing/2016/5/11/chartex" xmlns:cx6="http://schemas.microsoft.com/office/drawing/2016/5/12/chartex" xmlns:cx7="http://schemas.microsoft.com/office/drawing/2016/5/13/chartex" xmlns:cx8="http://schemas.microsoft.com/office/drawing/2016/5/14/chartex" xmlns:mc="http://schemas.openxmlformats.org/markup-compatibility/2006" xmlns:aink="http://schemas.microsoft.com/office/drawing/2016/ink" xmlns:am3d="http://schemas.microsoft.com/office/drawing/2017/model3d" xmlns:o="urn:schemas-microsoft-com:office:office" xmlns:r="http://schemas.openxmlformats.org/officeDocument/2006/relationships" xmlns:m="http://schemas.openxmlformats.org/officeDocument/2006/math" xmlns:v="urn:schemas-microsoft-com:vml" xmlns:wp14="http://schemas.microsoft.com/office/word/2010/wordprocessingDrawing" xmlns:wp="http://schemas.openxmlformats.org/drawingml/2006/wordprocessingDrawing" xmlns:w10="urn:schemas-microsoft-com:office:word" xmlns:w="http://schemas.openxmlformats.org/wordprocessingml/2006/main" xmlns:w14="http://schemas.microsoft.com/office/word/2010/wordml" xmlns:w15="http://schemas.microsoft.com/office/word/2012/wordml" xmlns:w16cex="http://schemas.microsoft.com/office/word/2018/wordml/cex" xmlns:w16cid="http://schemas.microsoft.com/office/word/2016/wordml/cid" xmlns:w16="http://schemas.microsoft.com/office/word/2018/wordml" xmlns:w16sdtdh="http://schemas.microsoft.com/office/word/2020/wordml/sdtdatahash" xmlns:w16se="http://schemas.microsoft.com/office/word/2015/wordml/symex" xmlns:wpg="http://schemas.microsoft.com/office/word/2010/wordprocessingGroup" xmlns:wpi="http://schemas.microsoft.com/office/word/2010/wordprocessingInk" xmlns:wne="http://schemas.microsoft.com/office/word/2006/wordml" xmlns:wps="http://schemas.microsoft.com/office/word/2010/wordprocessingShape" mc:Ignorable="w14 w15 w16se w16cid w16 w16cex w16sdtdh wp14">
   <w:body>
     <w:sdt>
       <w:sdtPr>
@@ -279,7 +279,7 @@
                                     </w:rPr>
                                     <w:alias w:val="Autor"/>
                                     <w:tag w:val=""/>
-                                    <w:id w:val="-315646564"/>
+                                    <w:id w:val="1668369245"/>
                                     <w:dataBinding w:prefixMappings="xmlns:ns0='http://purl.org/dc/elements/1.1/' xmlns:ns1='http://schemas.openxmlformats.org/package/2006/metadata/core-properties' " w:xpath="/ns1:coreProperties[1]/ns0:creator[1]" w:storeItemID="{6C3C8BC8-F283-45AE-878A-BAB7291924A1}"/>
                                     <w:text/>
                                   </w:sdtPr>
@@ -294,7 +294,7 @@
                                         </w:rPr>
                                         <w:alias w:val="Autor"/>
                                         <w:tag w:val=""/>
-                                        <w:id w:val="-1081448820"/>
+                                        <w:id w:val="-1681814173"/>
                                         <w:dataBinding w:prefixMappings="xmlns:ns0='http://purl.org/dc/elements/1.1/' xmlns:ns1='http://schemas.openxmlformats.org/package/2006/metadata/core-properties' " w:xpath="/ns1:coreProperties[1]/ns0:creator[1]" w:storeItemID="{6C3C8BC8-F283-45AE-878A-BAB7291924A1}"/>
                                         <w:text/>
                                       </w:sdtPr>
@@ -309,7 +309,7 @@
                                             </w:rPr>
                                             <w:alias w:val="Autor"/>
                                             <w:tag w:val=""/>
-                                            <w:id w:val="-1681814173"/>
+                                            <w:id w:val="-1081448820"/>
                                             <w:dataBinding w:prefixMappings="xmlns:ns0='http://purl.org/dc/elements/1.1/' xmlns:ns1='http://schemas.openxmlformats.org/package/2006/metadata/core-properties' " w:xpath="/ns1:coreProperties[1]/ns0:creator[1]" w:storeItemID="{6C3C8BC8-F283-45AE-878A-BAB7291924A1}"/>
                                             <w:text/>
                                           </w:sdtPr>
@@ -324,7 +324,7 @@
                                                 </w:rPr>
                                                 <w:alias w:val="Autor"/>
                                                 <w:tag w:val=""/>
-                                                <w:id w:val="1668369245"/>
+                                                <w:id w:val="-315646564"/>
                                                 <w:dataBinding w:prefixMappings="xmlns:ns0='http://purl.org/dc/elements/1.1/' xmlns:ns1='http://schemas.openxmlformats.org/package/2006/metadata/core-properties' " w:xpath="/ns1:coreProperties[1]/ns0:creator[1]" w:storeItemID="{6C3C8BC8-F283-45AE-878A-BAB7291924A1}"/>
                                                 <w:text/>
                                               </w:sdtPr>
@@ -503,7 +503,7 @@
                               </w:rPr>
                               <w:alias w:val="Autor"/>
                               <w:tag w:val=""/>
-                              <w:id w:val="-315646564"/>
+                              <w:id w:val="1668369245"/>
                               <w:dataBinding w:prefixMappings="xmlns:ns0='http://purl.org/dc/elements/1.1/' xmlns:ns1='http://schemas.openxmlformats.org/package/2006/metadata/core-properties' " w:xpath="/ns1:coreProperties[1]/ns0:creator[1]" w:storeItemID="{6C3C8BC8-F283-45AE-878A-BAB7291924A1}"/>
                               <w:text/>
                             </w:sdtPr>
@@ -518,7 +518,7 @@
                                   </w:rPr>
                                   <w:alias w:val="Autor"/>
                                   <w:tag w:val=""/>
-                                  <w:id w:val="-1081448820"/>
+                                  <w:id w:val="-1681814173"/>
                                   <w:dataBinding w:prefixMappings="xmlns:ns0='http://purl.org/dc/elements/1.1/' xmlns:ns1='http://schemas.openxmlformats.org/package/2006/metadata/core-properties' " w:xpath="/ns1:coreProperties[1]/ns0:creator[1]" w:storeItemID="{6C3C8BC8-F283-45AE-878A-BAB7291924A1}"/>
                                   <w:text/>
                                 </w:sdtPr>
@@ -533,7 +533,7 @@
                                       </w:rPr>
                                       <w:alias w:val="Autor"/>
                                       <w:tag w:val=""/>
-                                      <w:id w:val="-1681814173"/>
+                                      <w:id w:val="-1081448820"/>
                                       <w:dataBinding w:prefixMappings="xmlns:ns0='http://purl.org/dc/elements/1.1/' xmlns:ns1='http://schemas.openxmlformats.org/package/2006/metadata/core-properties' " w:xpath="/ns1:coreProperties[1]/ns0:creator[1]" w:storeItemID="{6C3C8BC8-F283-45AE-878A-BAB7291924A1}"/>
                                       <w:text/>
                                     </w:sdtPr>
@@ -548,7 +548,7 @@
                                           </w:rPr>
                                           <w:alias w:val="Autor"/>
                                           <w:tag w:val=""/>
-                                          <w:id w:val="1668369245"/>
+                                          <w:id w:val="-315646564"/>
                                           <w:dataBinding w:prefixMappings="xmlns:ns0='http://purl.org/dc/elements/1.1/' xmlns:ns1='http://schemas.openxmlformats.org/package/2006/metadata/core-properties' " w:xpath="/ns1:coreProperties[1]/ns0:creator[1]" w:storeItemID="{6C3C8BC8-F283-45AE-878A-BAB7291924A1}"/>
                                           <w:text/>
                                         </w:sdtPr>
@@ -619,600 +619,656 @@
             <w:br w:type="page"/>
           </w:r>
         </w:p>
+        <w:sdt>
+          <w:sdtPr>
+            <w:id w:val="-1025012749"/>
+            <w:docPartObj>
+              <w:docPartGallery w:val="Table of Contents"/>
+              <w:docPartUnique/>
+            </w:docPartObj>
+          </w:sdtPr>
+          <w:sdtEndPr>
+            <w:rPr>
+              <w:rFonts w:ascii="Arial" w:eastAsiaTheme="minorHAnsi" w:hAnsi="Arial" w:cstheme="minorBidi"/>
+              <w:b/>
+              <w:bCs/>
+              <w:color w:val="auto"/>
+              <w:sz w:val="22"/>
+              <w:szCs w:val="22"/>
+              <w:lang w:eastAsia="en-US"/>
+            </w:rPr>
+          </w:sdtEndPr>
+          <w:sdtContent>
+            <w:p>
+              <w:pPr>
+                <w:pStyle w:val="TtuloTDC"/>
+              </w:pPr>
+              <w:r>
+                <w:t>Contenido</w:t>
+              </w:r>
+            </w:p>
+            <w:p>
+              <w:pPr>
+                <w:pStyle w:val="TDC1"/>
+              </w:pPr>
+              <w:r>
+                <w:fldChar w:fldCharType="begin"/>
+              </w:r>
+              <w:r>
+                <w:instrText xml:space="preserve"> TOC \o "1-3" \h \z \u </w:instrText>
+              </w:r>
+              <w:r>
+                <w:fldChar w:fldCharType="separate"/>
+              </w:r>
+              <w:hyperlink w:anchor="_Toc73823792" w:history="1">
+                <w:r>
+                  <w:rPr>
+                    <w:rStyle w:val="Hipervnculo"/>
+                    <w:color w:val="278BF9"/>
+                  </w:rPr>
+                  <w:t>Dependencias</w:t>
+                </w:r>
+                <w:r>
+                  <w:rPr>
+                    <w:webHidden/>
+                  </w:rPr>
+                  <w:tab/>
+                </w:r>
+                <w:r>
+                  <w:rPr>
+                    <w:webHidden/>
+                  </w:rPr>
+                  <w:fldChar w:fldCharType="begin"/>
+                </w:r>
+                <w:r>
+                  <w:rPr>
+                    <w:webHidden/>
+                  </w:rPr>
+                  <w:instrText xml:space="preserve"> PAGEREF _Toc73823792 \h </w:instrText>
+                </w:r>
+                <w:r>
+                  <w:rPr>
+                    <w:webHidden/>
+                  </w:rPr>
+                </w:r>
+                <w:r>
+                  <w:rPr>
+                    <w:webHidden/>
+                  </w:rPr>
+                  <w:fldChar w:fldCharType="separate"/>
+                </w:r>
+                <w:r>
+                  <w:rPr>
+                    <w:webHidden/>
+                  </w:rPr>
+                  <w:t>1</w:t>
+                </w:r>
+                <w:r>
+                  <w:rPr>
+                    <w:webHidden/>
+                  </w:rPr>
+                  <w:fldChar w:fldCharType="end"/>
+                </w:r>
+              </w:hyperlink>
+            </w:p>
+            <w:p>
+              <w:pPr>
+                <w:pStyle w:val="TDC1"/>
+              </w:pPr>
+              <w:hyperlink w:anchor="_Toc73823793" w:history="1">
+                <w:r>
+                  <w:rPr>
+                    <w:rStyle w:val="Hipervnculo"/>
+                    <w:color w:val="278BF9"/>
+                  </w:rPr>
+                  <w:t>Módulos</w:t>
+                </w:r>
+                <w:r>
+                  <w:rPr>
+                    <w:webHidden/>
+                  </w:rPr>
+                  <w:tab/>
+                </w:r>
+                <w:r>
+                  <w:rPr>
+                    <w:webHidden/>
+                  </w:rPr>
+                  <w:fldChar w:fldCharType="begin"/>
+                </w:r>
+                <w:r>
+                  <w:rPr>
+                    <w:webHidden/>
+                  </w:rPr>
+                  <w:instrText xml:space="preserve"> PAGEREF _Toc73823793 \h </w:instrText>
+                </w:r>
+                <w:r>
+                  <w:rPr>
+                    <w:webHidden/>
+                  </w:rPr>
+                </w:r>
+                <w:r>
+                  <w:rPr>
+                    <w:webHidden/>
+                  </w:rPr>
+                  <w:fldChar w:fldCharType="separate"/>
+                </w:r>
+                <w:r>
+                  <w:rPr>
+                    <w:webHidden/>
+                  </w:rPr>
+                  <w:t>2</w:t>
+                </w:r>
+                <w:r>
+                  <w:rPr>
+                    <w:webHidden/>
+                  </w:rPr>
+                  <w:fldChar w:fldCharType="end"/>
+                </w:r>
+              </w:hyperlink>
+            </w:p>
+            <w:p>
+              <w:pPr>
+                <w:pStyle w:val="TDC2"/>
+                <w:tabs>
+                  <w:tab w:val="right" w:leader="dot" w:pos="8494"/>
+                </w:tabs>
+                <w:rPr>
+                  <w:noProof/>
+                </w:rPr>
+              </w:pPr>
+              <w:hyperlink w:anchor="_Toc73823794" w:history="1">
+                <w:r>
+                  <w:rPr>
+                    <w:rStyle w:val="Hipervnculo"/>
+                    <w:noProof/>
+                  </w:rPr>
+                  <w:t>Engine</w:t>
+                </w:r>
+                <w:r>
+                  <w:rPr>
+                    <w:noProof/>
+                    <w:webHidden/>
+                  </w:rPr>
+                  <w:tab/>
+                </w:r>
+                <w:r>
+                  <w:rPr>
+                    <w:noProof/>
+                    <w:webHidden/>
+                  </w:rPr>
+                  <w:fldChar w:fldCharType="begin"/>
+                </w:r>
+                <w:r>
+                  <w:rPr>
+                    <w:noProof/>
+                    <w:webHidden/>
+                  </w:rPr>
+                  <w:instrText xml:space="preserve"> PAGEREF _Toc73823794 \h </w:instrText>
+                </w:r>
+                <w:r>
+                  <w:rPr>
+                    <w:noProof/>
+                    <w:webHidden/>
+                  </w:rPr>
+                </w:r>
+                <w:r>
+                  <w:rPr>
+                    <w:noProof/>
+                    <w:webHidden/>
+                  </w:rPr>
+                  <w:fldChar w:fldCharType="separate"/>
+                </w:r>
+                <w:r>
+                  <w:rPr>
+                    <w:noProof/>
+                    <w:webHidden/>
+                  </w:rPr>
+                  <w:t>2</w:t>
+                </w:r>
+                <w:r>
+                  <w:rPr>
+                    <w:noProof/>
+                    <w:webHidden/>
+                  </w:rPr>
+                  <w:fldChar w:fldCharType="end"/>
+                </w:r>
+              </w:hyperlink>
+            </w:p>
+            <w:p>
+              <w:pPr>
+                <w:pStyle w:val="TDC2"/>
+                <w:tabs>
+                  <w:tab w:val="right" w:leader="dot" w:pos="8494"/>
+                </w:tabs>
+                <w:rPr>
+                  <w:noProof/>
+                </w:rPr>
+              </w:pPr>
+              <w:hyperlink w:anchor="_Toc73823795" w:history="1">
+                <w:r>
+                  <w:rPr>
+                    <w:rStyle w:val="Hipervnculo"/>
+                    <w:noProof/>
+                  </w:rPr>
+                  <w:t>WindowsEngine</w:t>
+                </w:r>
+                <w:r>
+                  <w:rPr>
+                    <w:noProof/>
+                    <w:webHidden/>
+                  </w:rPr>
+                  <w:tab/>
+                </w:r>
+                <w:r>
+                  <w:rPr>
+                    <w:noProof/>
+                    <w:webHidden/>
+                  </w:rPr>
+                  <w:fldChar w:fldCharType="begin"/>
+                </w:r>
+                <w:r>
+                  <w:rPr>
+                    <w:noProof/>
+                    <w:webHidden/>
+                  </w:rPr>
+                  <w:instrText xml:space="preserve"> PAGEREF _Toc73823795 \h </w:instrText>
+                </w:r>
+                <w:r>
+                  <w:rPr>
+                    <w:noProof/>
+                    <w:webHidden/>
+                  </w:rPr>
+                </w:r>
+                <w:r>
+                  <w:rPr>
+                    <w:noProof/>
+                    <w:webHidden/>
+                  </w:rPr>
+                  <w:fldChar w:fldCharType="separate"/>
+                </w:r>
+                <w:r>
+                  <w:rPr>
+                    <w:noProof/>
+                    <w:webHidden/>
+                  </w:rPr>
+                  <w:t>2</w:t>
+                </w:r>
+                <w:r>
+                  <w:rPr>
+                    <w:noProof/>
+                    <w:webHidden/>
+                  </w:rPr>
+                  <w:fldChar w:fldCharType="end"/>
+                </w:r>
+              </w:hyperlink>
+            </w:p>
+            <w:p>
+              <w:pPr>
+                <w:pStyle w:val="TDC2"/>
+                <w:tabs>
+                  <w:tab w:val="right" w:leader="dot" w:pos="8494"/>
+                </w:tabs>
+                <w:rPr>
+                  <w:noProof/>
+                </w:rPr>
+              </w:pPr>
+              <w:hyperlink w:anchor="_Toc73823796" w:history="1">
+                <w:r>
+                  <w:rPr>
+                    <w:rStyle w:val="Hipervnculo"/>
+                    <w:noProof/>
+                  </w:rPr>
+                  <w:t>AndroidEngine</w:t>
+                </w:r>
+                <w:r>
+                  <w:rPr>
+                    <w:noProof/>
+                    <w:webHidden/>
+                  </w:rPr>
+                  <w:tab/>
+                </w:r>
+                <w:r>
+                  <w:rPr>
+                    <w:noProof/>
+                    <w:webHidden/>
+                  </w:rPr>
+                  <w:fldChar w:fldCharType="begin"/>
+                </w:r>
+                <w:r>
+                  <w:rPr>
+                    <w:noProof/>
+                    <w:webHidden/>
+                  </w:rPr>
+                  <w:instrText xml:space="preserve"> PAGEREF _Toc73823796 \h </w:instrText>
+                </w:r>
+                <w:r>
+                  <w:rPr>
+                    <w:noProof/>
+                    <w:webHidden/>
+                  </w:rPr>
+                </w:r>
+                <w:r>
+                  <w:rPr>
+                    <w:noProof/>
+                    <w:webHidden/>
+                  </w:rPr>
+                  <w:fldChar w:fldCharType="separate"/>
+                </w:r>
+                <w:r>
+                  <w:rPr>
+                    <w:noProof/>
+                    <w:webHidden/>
+                  </w:rPr>
+                  <w:t>2</w:t>
+                </w:r>
+                <w:r>
+                  <w:rPr>
+                    <w:noProof/>
+                    <w:webHidden/>
+                  </w:rPr>
+                  <w:fldChar w:fldCharType="end"/>
+                </w:r>
+              </w:hyperlink>
+            </w:p>
+            <w:p>
+              <w:pPr>
+                <w:pStyle w:val="TDC2"/>
+                <w:tabs>
+                  <w:tab w:val="right" w:leader="dot" w:pos="8494"/>
+                </w:tabs>
+                <w:rPr>
+                  <w:noProof/>
+                </w:rPr>
+              </w:pPr>
+              <w:hyperlink w:anchor="_Toc73823797" w:history="1">
+                <w:r>
+                  <w:rPr>
+                    <w:rStyle w:val="Hipervnculo"/>
+                    <w:noProof/>
+                  </w:rPr>
+                  <w:t>AndroidLauncher</w:t>
+                </w:r>
+                <w:r>
+                  <w:rPr>
+                    <w:noProof/>
+                    <w:webHidden/>
+                  </w:rPr>
+                  <w:tab/>
+                </w:r>
+                <w:r>
+                  <w:rPr>
+                    <w:noProof/>
+                    <w:webHidden/>
+                  </w:rPr>
+                  <w:fldChar w:fldCharType="begin"/>
+                </w:r>
+                <w:r>
+                  <w:rPr>
+                    <w:noProof/>
+                    <w:webHidden/>
+                  </w:rPr>
+                  <w:instrText xml:space="preserve"> PAGEREF _Toc73823797 \h </w:instrText>
+                </w:r>
+                <w:r>
+                  <w:rPr>
+                    <w:noProof/>
+                    <w:webHidden/>
+                  </w:rPr>
+                </w:r>
+                <w:r>
+                  <w:rPr>
+                    <w:noProof/>
+                    <w:webHidden/>
+                  </w:rPr>
+                  <w:fldChar w:fldCharType="separate"/>
+                </w:r>
+                <w:r>
+                  <w:rPr>
+                    <w:noProof/>
+                    <w:webHidden/>
+                  </w:rPr>
+                  <w:t>3</w:t>
+                </w:r>
+                <w:r>
+                  <w:rPr>
+                    <w:noProof/>
+                    <w:webHidden/>
+                  </w:rPr>
+                  <w:fldChar w:fldCharType="end"/>
+                </w:r>
+              </w:hyperlink>
+            </w:p>
+            <w:p>
+              <w:pPr>
+                <w:pStyle w:val="TDC2"/>
+                <w:tabs>
+                  <w:tab w:val="right" w:leader="dot" w:pos="8494"/>
+                </w:tabs>
+                <w:rPr>
+                  <w:noProof/>
+                </w:rPr>
+              </w:pPr>
+              <w:hyperlink w:anchor="_Toc73823798" w:history="1">
+                <w:r>
+                  <w:rPr>
+                    <w:rStyle w:val="Hipervnculo"/>
+                    <w:noProof/>
+                  </w:rPr>
+                  <w:t>WindowsLauncher</w:t>
+                </w:r>
+                <w:r>
+                  <w:rPr>
+                    <w:noProof/>
+                    <w:webHidden/>
+                  </w:rPr>
+                  <w:tab/>
+                </w:r>
+                <w:r>
+                  <w:rPr>
+                    <w:noProof/>
+                    <w:webHidden/>
+                  </w:rPr>
+                  <w:fldChar w:fldCharType="begin"/>
+                </w:r>
+                <w:r>
+                  <w:rPr>
+                    <w:noProof/>
+                    <w:webHidden/>
+                  </w:rPr>
+                  <w:instrText xml:space="preserve"> PAGEREF _Toc73823798 \h </w:instrText>
+                </w:r>
+                <w:r>
+                  <w:rPr>
+                    <w:noProof/>
+                    <w:webHidden/>
+                  </w:rPr>
+                </w:r>
+                <w:r>
+                  <w:rPr>
+                    <w:noProof/>
+                    <w:webHidden/>
+                  </w:rPr>
+                  <w:fldChar w:fldCharType="separate"/>
+                </w:r>
+                <w:r>
+                  <w:rPr>
+                    <w:noProof/>
+                    <w:webHidden/>
+                  </w:rPr>
+                  <w:t>3</w:t>
+                </w:r>
+                <w:r>
+                  <w:rPr>
+                    <w:noProof/>
+                    <w:webHidden/>
+                  </w:rPr>
+                  <w:fldChar w:fldCharType="end"/>
+                </w:r>
+              </w:hyperlink>
+            </w:p>
+            <w:p>
+              <w:pPr>
+                <w:pStyle w:val="TDC2"/>
+                <w:tabs>
+                  <w:tab w:val="right" w:leader="dot" w:pos="8494"/>
+                </w:tabs>
+                <w:rPr>
+                  <w:noProof/>
+                </w:rPr>
+              </w:pPr>
+              <w:hyperlink w:anchor="_Toc73823799" w:history="1">
+                <w:r>
+                  <w:rPr>
+                    <w:rStyle w:val="Hipervnculo"/>
+                    <w:noProof/>
+                  </w:rPr>
+                  <w:t>Lógica</w:t>
+                </w:r>
+                <w:r>
+                  <w:rPr>
+                    <w:noProof/>
+                    <w:webHidden/>
+                  </w:rPr>
+                  <w:tab/>
+                </w:r>
+                <w:r>
+                  <w:rPr>
+                    <w:noProof/>
+                    <w:webHidden/>
+                  </w:rPr>
+                  <w:fldChar w:fldCharType="begin"/>
+                </w:r>
+                <w:r>
+                  <w:rPr>
+                    <w:noProof/>
+                    <w:webHidden/>
+                  </w:rPr>
+                  <w:instrText xml:space="preserve"> PAGEREF _Toc73823799 \h </w:instrText>
+                </w:r>
+                <w:r>
+                  <w:rPr>
+                    <w:noProof/>
+                    <w:webHidden/>
+                  </w:rPr>
+                </w:r>
+                <w:r>
+                  <w:rPr>
+                    <w:noProof/>
+                    <w:webHidden/>
+                  </w:rPr>
+                  <w:fldChar w:fldCharType="separate"/>
+                </w:r>
+                <w:r>
+                  <w:rPr>
+                    <w:noProof/>
+                    <w:webHidden/>
+                  </w:rPr>
+                  <w:t>3</w:t>
+                </w:r>
+                <w:r>
+                  <w:rPr>
+                    <w:noProof/>
+                    <w:webHidden/>
+                  </w:rPr>
+                  <w:fldChar w:fldCharType="end"/>
+                </w:r>
+              </w:hyperlink>
+            </w:p>
+            <w:p>
+              <w:pPr>
+                <w:pStyle w:val="TDC1"/>
+              </w:pPr>
+              <w:hyperlink w:anchor="_Toc73823800" w:history="1">
+                <w:r>
+                  <w:rPr>
+                    <w:rStyle w:val="Hipervnculo"/>
+                  </w:rPr>
+                  <w:t>TAREAS PENDIENTES</w:t>
+                </w:r>
+                <w:r>
+                  <w:rPr>
+                    <w:webHidden/>
+                  </w:rPr>
+                  <w:tab/>
+                </w:r>
+                <w:r>
+                  <w:rPr>
+                    <w:webHidden/>
+                  </w:rPr>
+                  <w:fldChar w:fldCharType="begin"/>
+                </w:r>
+                <w:r>
+                  <w:rPr>
+                    <w:webHidden/>
+                  </w:rPr>
+                  <w:instrText xml:space="preserve"> PAGEREF _Toc73823800 \h </w:instrText>
+                </w:r>
+                <w:r>
+                  <w:rPr>
+                    <w:webHidden/>
+                  </w:rPr>
+                  <w:fldChar w:fldCharType="separate"/>
+                </w:r>
+                <w:r>
+                  <w:rPr>
+                    <w:b w:val="0"/>
+                    <w:bCs w:val="0"/>
+                    <w:webHidden/>
+                  </w:rPr>
+                  <w:t>¡Error! Marcador no definido.</w:t>
+                </w:r>
+                <w:r>
+                  <w:rPr>
+                    <w:webHidden/>
+                  </w:rPr>
+                  <w:fldChar w:fldCharType="end"/>
+                </w:r>
+              </w:hyperlink>
+            </w:p>
+            <w:p>
+              <w:r>
+                <w:rPr>
+                  <w:b/>
+                  <w:bCs/>
+                </w:rPr>
+                <w:fldChar w:fldCharType="end"/>
+              </w:r>
+            </w:p>
+          </w:sdtContent>
+        </w:sdt>
+        <w:p>
+          <w:pPr>
+            <w:rPr>
+              <w:rFonts w:ascii="Bungee" w:eastAsiaTheme="minorEastAsia" w:hAnsi="Bungee"/>
+              <w:b/>
+              <w:color w:val="BFBFBF" w:themeColor="background1" w:themeShade="BF"/>
+              <w:spacing w:val="15"/>
+              <w:sz w:val="20"/>
+              <w:szCs w:val="20"/>
+            </w:rPr>
+          </w:pPr>
+        </w:p>
       </w:sdtContent>
     </w:sdt>
     <w:p>
       <w:pPr>
         <w:pStyle w:val="Ttulo1"/>
         <w:rPr>
-          <w:rFonts w:cs="Arial"/>
-        </w:rPr>
-      </w:pPr>
-      <w:r>
-        <w:rPr>
-          <w:rFonts w:cs="Arial"/>
-        </w:rPr>
-        <w:lastRenderedPageBreak/>
-        <w:t>MÓDULOS</w:t>
-      </w:r>
-    </w:p>
-    <w:p>
-      <w:pPr>
-        <w:pStyle w:val="Ttulo2"/>
-      </w:pPr>
-      <w:proofErr w:type="spellStart"/>
-      <w:r>
-        <w:t>e</w:t>
-      </w:r>
-      <w:r>
-        <w:t>ngine</w:t>
-      </w:r>
-      <w:proofErr w:type="spellEnd"/>
-    </w:p>
-    <w:p>
-      <w:r>
-        <w:t xml:space="preserve">Es el módulo que contiene las interfaces que cada plataforma implementará con las peculiaridades correspondientes a la misma. Estas interfaces son </w:t>
-      </w:r>
-      <w:proofErr w:type="spellStart"/>
-      <w:r>
-        <w:rPr>
-          <w:i/>
-          <w:iCs/>
-        </w:rPr>
-        <w:t>Engine</w:t>
-      </w:r>
-      <w:proofErr w:type="spellEnd"/>
-      <w:r>
-        <w:rPr>
-          <w:i/>
-          <w:iCs/>
-        </w:rPr>
-        <w:t xml:space="preserve">, Font, </w:t>
-      </w:r>
-      <w:proofErr w:type="spellStart"/>
-      <w:r>
-        <w:rPr>
-          <w:i/>
-          <w:iCs/>
-        </w:rPr>
-        <w:t>Graphics</w:t>
-      </w:r>
-      <w:proofErr w:type="spellEnd"/>
-      <w:r>
-        <w:rPr>
-          <w:i/>
-          <w:iCs/>
-        </w:rPr>
-        <w:t xml:space="preserve">, Input </w:t>
-      </w:r>
-      <w:r>
-        <w:t>y</w:t>
-      </w:r>
-      <w:r>
-        <w:rPr>
-          <w:i/>
-          <w:iCs/>
-        </w:rPr>
-        <w:t xml:space="preserve"> </w:t>
-      </w:r>
-      <w:proofErr w:type="spellStart"/>
-      <w:r>
-        <w:rPr>
-          <w:i/>
-          <w:iCs/>
-        </w:rPr>
-        <w:t>Logic</w:t>
-      </w:r>
-      <w:proofErr w:type="spellEnd"/>
-      <w:r>
-        <w:rPr>
-          <w:i/>
-          <w:iCs/>
-        </w:rPr>
-        <w:t xml:space="preserve">. </w:t>
-      </w:r>
-      <w:r>
-        <w:t xml:space="preserve">Por otro lado, también tiene las funcionalidades comunes a ambas plataformas como </w:t>
-      </w:r>
-      <w:proofErr w:type="spellStart"/>
-      <w:r>
-        <w:rPr>
-          <w:i/>
-          <w:iCs/>
-        </w:rPr>
-        <w:t>AbstractGraphics</w:t>
-      </w:r>
-      <w:proofErr w:type="spellEnd"/>
-      <w:r>
-        <w:rPr>
-          <w:i/>
-          <w:iCs/>
-        </w:rPr>
-        <w:t xml:space="preserve"> </w:t>
-      </w:r>
-      <w:r>
-        <w:t xml:space="preserve">y </w:t>
-      </w:r>
-      <w:proofErr w:type="spellStart"/>
-      <w:r>
-        <w:rPr>
-          <w:i/>
-          <w:iCs/>
-        </w:rPr>
-        <w:t>AbstractInput</w:t>
-      </w:r>
-      <w:proofErr w:type="spellEnd"/>
-      <w:r>
-        <w:t>.</w:t>
-      </w:r>
-    </w:p>
-    <w:p>
-      <w:pPr>
-        <w:rPr>
-          <w:u w:val="single"/>
-        </w:rPr>
-      </w:pPr>
-    </w:p>
-    <w:p>
-      <w:pPr>
-        <w:pStyle w:val="Ttulo2"/>
-      </w:pPr>
-      <w:proofErr w:type="spellStart"/>
-      <w:r>
-        <w:t>androidEngine</w:t>
-      </w:r>
-      <w:proofErr w:type="spellEnd"/>
-    </w:p>
-    <w:p>
-      <w:r>
-        <w:t xml:space="preserve">Dadas las interfaces de </w:t>
-      </w:r>
-      <w:proofErr w:type="spellStart"/>
-      <w:r>
-        <w:rPr>
-          <w:i/>
-          <w:iCs/>
-        </w:rPr>
-        <w:t>engine</w:t>
-      </w:r>
-      <w:proofErr w:type="spellEnd"/>
-      <w:r>
-        <w:t xml:space="preserve"> implementa las clases de </w:t>
-      </w:r>
-      <w:proofErr w:type="spellStart"/>
-      <w:r>
-        <w:rPr>
-          <w:i/>
-          <w:iCs/>
-        </w:rPr>
-        <w:t>Engine</w:t>
-      </w:r>
-      <w:proofErr w:type="spellEnd"/>
-      <w:r>
-        <w:rPr>
-          <w:i/>
-          <w:iCs/>
-        </w:rPr>
-        <w:t xml:space="preserve">, Font, </w:t>
-      </w:r>
-      <w:proofErr w:type="spellStart"/>
-      <w:r>
-        <w:rPr>
-          <w:i/>
-          <w:iCs/>
-        </w:rPr>
-        <w:t>Graphics</w:t>
-      </w:r>
-      <w:proofErr w:type="spellEnd"/>
-      <w:r>
-        <w:rPr>
-          <w:i/>
-          <w:iCs/>
-        </w:rPr>
-        <w:t xml:space="preserve">, Input, </w:t>
-      </w:r>
-      <w:proofErr w:type="spellStart"/>
-      <w:r>
-        <w:rPr>
-          <w:i/>
-          <w:iCs/>
-        </w:rPr>
-        <w:t>MainLoop</w:t>
-      </w:r>
-      <w:proofErr w:type="spellEnd"/>
-      <w:r>
-        <w:rPr>
-          <w:i/>
-          <w:iCs/>
-        </w:rPr>
-        <w:t xml:space="preserve"> </w:t>
-      </w:r>
-      <w:r>
-        <w:t>y</w:t>
-      </w:r>
-      <w:r>
-        <w:rPr>
-          <w:i/>
-          <w:iCs/>
-        </w:rPr>
-        <w:t xml:space="preserve"> </w:t>
-      </w:r>
-      <w:proofErr w:type="spellStart"/>
-      <w:r>
-        <w:rPr>
-          <w:i/>
-          <w:iCs/>
-        </w:rPr>
-        <w:t>TouchEvents</w:t>
-      </w:r>
-      <w:proofErr w:type="spellEnd"/>
-      <w:r>
-        <w:rPr>
-          <w:i/>
-          <w:iCs/>
-        </w:rPr>
-        <w:t xml:space="preserve"> </w:t>
-      </w:r>
-      <w:r>
-        <w:t>para dispositivos Android</w:t>
-      </w:r>
-      <w:r>
-        <w:t>.</w:t>
-      </w:r>
-    </w:p>
-    <w:p/>
-    <w:p>
-      <w:pPr>
-        <w:pStyle w:val="Ttulo2"/>
-      </w:pPr>
-      <w:proofErr w:type="spellStart"/>
-      <w:r>
-        <w:t>windowsEngine</w:t>
-      </w:r>
-      <w:proofErr w:type="spellEnd"/>
-    </w:p>
-    <w:p>
-      <w:r>
-        <w:t xml:space="preserve">Dadas las interfaces de </w:t>
-      </w:r>
-      <w:proofErr w:type="spellStart"/>
-      <w:r>
-        <w:rPr>
-          <w:i/>
-          <w:iCs/>
-        </w:rPr>
-        <w:t>engine</w:t>
-      </w:r>
-      <w:proofErr w:type="spellEnd"/>
-      <w:r>
-        <w:t xml:space="preserve"> implementa las clases de </w:t>
-      </w:r>
-      <w:proofErr w:type="spellStart"/>
-      <w:r>
-        <w:rPr>
-          <w:i/>
-          <w:iCs/>
-        </w:rPr>
-        <w:t>Engine</w:t>
-      </w:r>
-      <w:proofErr w:type="spellEnd"/>
-      <w:r>
-        <w:rPr>
-          <w:i/>
-          <w:iCs/>
-        </w:rPr>
-        <w:t xml:space="preserve">, Font, </w:t>
-      </w:r>
-      <w:proofErr w:type="spellStart"/>
-      <w:r>
-        <w:rPr>
-          <w:i/>
-          <w:iCs/>
-        </w:rPr>
-        <w:t>Graphics</w:t>
-      </w:r>
-      <w:proofErr w:type="spellEnd"/>
-      <w:r>
-        <w:rPr>
-          <w:i/>
-          <w:iCs/>
-        </w:rPr>
-        <w:t>, Input,</w:t>
-      </w:r>
-      <w:r>
-        <w:rPr>
-          <w:i/>
-          <w:iCs/>
-        </w:rPr>
-        <w:t xml:space="preserve"> </w:t>
-      </w:r>
-      <w:proofErr w:type="spellStart"/>
-      <w:r>
-        <w:rPr>
-          <w:i/>
-          <w:iCs/>
-        </w:rPr>
-        <w:t>MotionEvents</w:t>
-      </w:r>
-      <w:proofErr w:type="spellEnd"/>
-      <w:r>
-        <w:rPr>
-          <w:i/>
-          <w:iCs/>
-        </w:rPr>
-        <w:t xml:space="preserve"> </w:t>
-      </w:r>
-      <w:r>
-        <w:t>y</w:t>
-      </w:r>
-      <w:r>
-        <w:rPr>
-          <w:i/>
-          <w:iCs/>
-        </w:rPr>
-        <w:t xml:space="preserve"> </w:t>
-      </w:r>
-      <w:proofErr w:type="spellStart"/>
-      <w:r>
-        <w:rPr>
-          <w:i/>
-          <w:iCs/>
-        </w:rPr>
-        <w:t>ClickEvents</w:t>
-      </w:r>
-      <w:proofErr w:type="spellEnd"/>
-      <w:r>
-        <w:rPr>
-          <w:i/>
-          <w:iCs/>
-        </w:rPr>
-        <w:t xml:space="preserve"> </w:t>
-      </w:r>
-      <w:r>
-        <w:t xml:space="preserve">para </w:t>
-      </w:r>
-      <w:r>
-        <w:t>PC</w:t>
-      </w:r>
-      <w:r>
-        <w:t>.</w:t>
-      </w:r>
-    </w:p>
-    <w:p/>
-    <w:p>
-      <w:pPr>
-        <w:pStyle w:val="Ttulo2"/>
-      </w:pPr>
-      <w:proofErr w:type="spellStart"/>
-      <w:r>
-        <w:t>offTheLineLogic</w:t>
-      </w:r>
-      <w:proofErr w:type="spellEnd"/>
-    </w:p>
-    <w:p>
-      <w:pPr>
-        <w:rPr>
-          <w:i/>
-          <w:iCs/>
-        </w:rPr>
-      </w:pPr>
-      <w:r>
-        <w:t xml:space="preserve">Este módulo se compone de las clases que, independientemente de la plataforma, dan forma al juego. Las clases </w:t>
-      </w:r>
-      <w:proofErr w:type="spellStart"/>
-      <w:r>
-        <w:rPr>
-          <w:i/>
-          <w:iCs/>
-        </w:rPr>
-        <w:t>Enemy</w:t>
-      </w:r>
-      <w:proofErr w:type="spellEnd"/>
-      <w:r>
-        <w:rPr>
-          <w:i/>
-          <w:iCs/>
-        </w:rPr>
-        <w:t xml:space="preserve">, Item, </w:t>
-      </w:r>
-      <w:proofErr w:type="spellStart"/>
-      <w:r>
-        <w:rPr>
-          <w:i/>
-          <w:iCs/>
-        </w:rPr>
-        <w:t>JSONReader</w:t>
-      </w:r>
-      <w:proofErr w:type="spellEnd"/>
-      <w:r>
-        <w:rPr>
-          <w:i/>
-          <w:iCs/>
-        </w:rPr>
-        <w:t xml:space="preserve">, </w:t>
-      </w:r>
-      <w:proofErr w:type="spellStart"/>
-      <w:r>
-        <w:rPr>
-          <w:i/>
-          <w:iCs/>
-        </w:rPr>
-        <w:t>Level</w:t>
-      </w:r>
-      <w:proofErr w:type="spellEnd"/>
-      <w:r>
-        <w:rPr>
-          <w:i/>
-          <w:iCs/>
-        </w:rPr>
-        <w:t xml:space="preserve">, </w:t>
-      </w:r>
-      <w:proofErr w:type="spellStart"/>
-      <w:r>
-        <w:rPr>
-          <w:i/>
-          <w:iCs/>
-        </w:rPr>
-        <w:t>OffTheLineLogic</w:t>
-      </w:r>
-      <w:proofErr w:type="spellEnd"/>
-      <w:r>
-        <w:rPr>
-          <w:i/>
-          <w:iCs/>
-        </w:rPr>
-        <w:t xml:space="preserve">, Path, Player, Player </w:t>
-      </w:r>
-      <w:r>
-        <w:t xml:space="preserve">y </w:t>
-      </w:r>
-      <w:proofErr w:type="spellStart"/>
-      <w:r>
-        <w:rPr>
-          <w:i/>
-          <w:iCs/>
-        </w:rPr>
-        <w:t>Utils</w:t>
-      </w:r>
-      <w:proofErr w:type="spellEnd"/>
-      <w:r>
-        <w:rPr>
-          <w:i/>
-          <w:iCs/>
-        </w:rPr>
-        <w:t>.</w:t>
-      </w:r>
-    </w:p>
-    <w:p>
-      <w:pPr>
-        <w:rPr>
-          <w:i/>
-          <w:iCs/>
-        </w:rPr>
-      </w:pPr>
-    </w:p>
-    <w:p>
-      <w:pPr>
-        <w:pStyle w:val="Ttulo2"/>
-      </w:pPr>
-      <w:proofErr w:type="spellStart"/>
-      <w:r>
-        <w:t>androidLauncher</w:t>
-      </w:r>
-      <w:proofErr w:type="spellEnd"/>
-    </w:p>
-    <w:p>
-      <w:pPr>
-        <w:rPr>
-          <w:i/>
-          <w:iCs/>
-        </w:rPr>
-      </w:pPr>
-      <w:r>
-        <w:t xml:space="preserve">El lanzador de Android contiene los métodos </w:t>
-      </w:r>
-      <w:proofErr w:type="spellStart"/>
-      <w:r>
-        <w:rPr>
-          <w:i/>
-          <w:iCs/>
-        </w:rPr>
-        <w:t>onCreate</w:t>
-      </w:r>
-      <w:proofErr w:type="spellEnd"/>
-      <w:r>
-        <w:rPr>
-          <w:i/>
-          <w:iCs/>
-        </w:rPr>
-        <w:t xml:space="preserve">, </w:t>
-      </w:r>
-      <w:proofErr w:type="spellStart"/>
-      <w:r>
-        <w:rPr>
-          <w:i/>
-          <w:iCs/>
-        </w:rPr>
-        <w:t>onResume</w:t>
-      </w:r>
-      <w:proofErr w:type="spellEnd"/>
-      <w:r>
-        <w:rPr>
-          <w:i/>
-          <w:iCs/>
-        </w:rPr>
-        <w:t xml:space="preserve"> </w:t>
-      </w:r>
-      <w:r>
-        <w:t xml:space="preserve">y </w:t>
-      </w:r>
-      <w:proofErr w:type="spellStart"/>
-      <w:r>
-        <w:rPr>
-          <w:i/>
-          <w:iCs/>
-        </w:rPr>
-        <w:t>onPause</w:t>
-      </w:r>
-      <w:proofErr w:type="spellEnd"/>
-      <w:r>
-        <w:rPr>
-          <w:i/>
-          <w:iCs/>
-        </w:rPr>
-        <w:t>.</w:t>
-      </w:r>
-    </w:p>
-    <w:p/>
-    <w:p>
-      <w:pPr>
-        <w:pStyle w:val="Ttulo2"/>
-      </w:pPr>
-      <w:proofErr w:type="spellStart"/>
-      <w:r>
-        <w:t>windowsLauncher</w:t>
-      </w:r>
-      <w:proofErr w:type="spellEnd"/>
-    </w:p>
-    <w:p>
-      <w:r>
-        <w:t xml:space="preserve">El lanzador de </w:t>
-      </w:r>
-      <w:r>
-        <w:t>PC</w:t>
-      </w:r>
-      <w:r>
-        <w:t xml:space="preserve"> </w:t>
-      </w:r>
-      <w:r>
-        <w:t xml:space="preserve">tiene el método </w:t>
-      </w:r>
-      <w:proofErr w:type="spellStart"/>
-      <w:r>
-        <w:rPr>
-          <w:i/>
-          <w:iCs/>
-        </w:rPr>
-        <w:t>main</w:t>
-      </w:r>
-      <w:proofErr w:type="spellEnd"/>
-      <w:r>
-        <w:t>.</w:t>
-      </w:r>
-    </w:p>
-    <w:p>
-      <w:r>
-        <w:br w:type="page"/>
-      </w:r>
-    </w:p>
-    <w:p>
-      <w:pPr>
-        <w:pStyle w:val="Ttulo1"/>
-      </w:pPr>
-      <w:r>
-        <w:lastRenderedPageBreak/>
-        <w:t>DEPENDENCIAS</w:t>
-      </w:r>
+          <w:b/>
+          <w:bCs/>
+          <w:color w:val="278BF9"/>
+        </w:rPr>
+      </w:pPr>
+      <w:bookmarkStart w:id="0" w:name="_Toc73823792"/>
+      <w:r>
+        <w:rPr>
+          <w:b/>
+          <w:bCs/>
+          <w:color w:val="278BF9"/>
+        </w:rPr>
+        <w:t>Dependencias</w:t>
+      </w:r>
+      <w:bookmarkEnd w:id="0"/>
     </w:p>
     <w:p/>
     <w:p>
@@ -1241,7 +1297,7 @@
                     </pic:cNvPicPr>
                   </pic:nvPicPr>
                   <pic:blipFill>
-                    <a:blip r:embed="rId7">
+                    <a:blip r:embed="rId8">
                       <a:extLst>
                         <a:ext uri="{28A0092B-C50C-407E-A947-70E740481C1C}">
                           <a14:useLocalDpi xmlns:a14="http://schemas.microsoft.com/office/drawing/2010/main" val="0"/>
@@ -1274,80 +1330,394 @@
       </w:r>
     </w:p>
     <w:p>
-      <w:r>
-        <w:br w:type="page"/>
-      </w:r>
+      <w:pPr>
+        <w:jc w:val="center"/>
+      </w:pPr>
     </w:p>
     <w:p>
       <w:pPr>
         <w:pStyle w:val="Ttulo1"/>
-      </w:pPr>
-      <w:r>
+        <w:rPr>
+          <w:b/>
+          <w:bCs/>
+          <w:color w:val="278BF9"/>
+        </w:rPr>
+      </w:pPr>
+      <w:bookmarkStart w:id="1" w:name="_Toc73823793"/>
+      <w:r>
+        <w:rPr>
+          <w:b/>
+          <w:bCs/>
+          <w:color w:val="278BF9"/>
+        </w:rPr>
         <w:lastRenderedPageBreak/>
-        <w:t>TAREAS PENDIENTES</w:t>
+        <w:t>Módulos</w:t>
+      </w:r>
+      <w:bookmarkEnd w:id="1"/>
+    </w:p>
+    <w:p>
+      <w:pPr>
+        <w:pStyle w:val="Ttulo2"/>
+        <w:rPr>
+          <w:color w:val="4099FA"/>
+        </w:rPr>
+      </w:pPr>
+      <w:bookmarkStart w:id="2" w:name="_Toc73823794"/>
+      <w:proofErr w:type="spellStart"/>
+      <w:r>
+        <w:rPr>
+          <w:color w:val="4099FA"/>
+        </w:rPr>
+        <w:t>Engine</w:t>
+      </w:r>
+      <w:bookmarkEnd w:id="2"/>
+      <w:proofErr w:type="spellEnd"/>
+    </w:p>
+    <w:p>
+      <w:r>
+        <w:t xml:space="preserve">Este módulo contiene el conjunto de interfaces y clases abstractas que serán implementadas en </w:t>
+      </w:r>
+      <w:proofErr w:type="spellStart"/>
+      <w:r>
+        <w:t>AndroidEngine</w:t>
+      </w:r>
+      <w:proofErr w:type="spellEnd"/>
+      <w:r>
+        <w:t xml:space="preserve"> y </w:t>
+      </w:r>
+      <w:proofErr w:type="spellStart"/>
+      <w:r>
+        <w:t>PCEngine</w:t>
+      </w:r>
+      <w:proofErr w:type="spellEnd"/>
+      <w:r>
+        <w:t xml:space="preserve">. También contiene una interfaz llamada </w:t>
+      </w:r>
+      <w:proofErr w:type="spellStart"/>
+      <w:r>
+        <w:t>Logic</w:t>
+      </w:r>
+      <w:proofErr w:type="spellEnd"/>
+      <w:r>
+        <w:t xml:space="preserve"> que se implementará en la lógica, ya que el bucle del juego se encuentra dentro del motor.</w:t>
+      </w:r>
+    </w:p>
+    <w:p>
+      <w:pPr>
+        <w:pStyle w:val="Prrafodelista"/>
+        <w:numPr>
+          <w:ilvl w:val="0"/>
+          <w:numId w:val="1"/>
+        </w:numPr>
+      </w:pPr>
+      <w:proofErr w:type="spellStart"/>
+      <w:r>
+        <w:rPr>
+          <w:b/>
+          <w:bCs/>
+        </w:rPr>
+        <w:t>Engine</w:t>
+      </w:r>
+      <w:proofErr w:type="spellEnd"/>
+      <w:r>
+        <w:t>: interfaz con los métodos necesarios para obtener el motor gráfico, el gestor del input, lectura de ficheros y establecer la lógica.</w:t>
+      </w:r>
+    </w:p>
+    <w:p>
+      <w:pPr>
+        <w:pStyle w:val="Prrafodelista"/>
+        <w:numPr>
+          <w:ilvl w:val="0"/>
+          <w:numId w:val="1"/>
+        </w:numPr>
+      </w:pPr>
+      <w:proofErr w:type="spellStart"/>
+      <w:r>
+        <w:rPr>
+          <w:b/>
+          <w:bCs/>
+        </w:rPr>
+        <w:t>Graphics</w:t>
+      </w:r>
+      <w:proofErr w:type="spellEnd"/>
+      <w:r>
+        <w:t xml:space="preserve">: define los métodos descritos en la práctica y hemos añadido métodos para obtener el tamaño de la ventana, el de las bandas negras y el factor de escala. También se </w:t>
+      </w:r>
+      <w:proofErr w:type="spellStart"/>
+      <w:r>
+        <w:t>defien</w:t>
+      </w:r>
+      <w:proofErr w:type="spellEnd"/>
+      <w:r>
+        <w:t xml:space="preserve"> el mé</w:t>
+      </w:r>
+      <w:r>
+        <w:t>todo para cambiar la resolución lógica de la pantalla</w:t>
+      </w:r>
+    </w:p>
+    <w:p>
+      <w:pPr>
+        <w:pStyle w:val="Prrafodelista"/>
+        <w:numPr>
+          <w:ilvl w:val="0"/>
+          <w:numId w:val="1"/>
+        </w:numPr>
+      </w:pPr>
+      <w:proofErr w:type="spellStart"/>
+      <w:r>
+        <w:rPr>
+          <w:b/>
+          <w:bCs/>
+        </w:rPr>
+        <w:t>AbstractGraphics</w:t>
+      </w:r>
+      <w:proofErr w:type="spellEnd"/>
+      <w:r>
+        <w:t xml:space="preserve">: es una clase abstracta que implementa el interfaz </w:t>
+      </w:r>
+      <w:proofErr w:type="spellStart"/>
+      <w:r>
+        <w:t>Graphics</w:t>
+      </w:r>
+      <w:proofErr w:type="spellEnd"/>
+      <w:r>
+        <w:t xml:space="preserve"> y desarrolla algunos de los métodos descritos en dicha interfaz. Los métodos son los encargados devolver el factor de escala, el tamaño lógico de la pantalla y el tamaño de las bandas negras. En esta clase es donde se hacen los cálculos para el escalado de la pantalla.</w:t>
+      </w:r>
+    </w:p>
+    <w:p>
+      <w:pPr>
+        <w:pStyle w:val="Prrafodelista"/>
+        <w:numPr>
+          <w:ilvl w:val="0"/>
+          <w:numId w:val="1"/>
+        </w:numPr>
+      </w:pPr>
+      <w:r>
+        <w:rPr>
+          <w:b/>
+          <w:bCs/>
+        </w:rPr>
+        <w:t>Font</w:t>
+      </w:r>
+      <w:r>
+        <w:t>: es una interfaz vacía que implementarán los motores de cada plataforma</w:t>
+      </w:r>
+    </w:p>
+    <w:p>
+      <w:pPr>
+        <w:pStyle w:val="Prrafodelista"/>
+        <w:numPr>
+          <w:ilvl w:val="0"/>
+          <w:numId w:val="1"/>
+        </w:numPr>
+      </w:pPr>
+      <w:r>
+        <w:rPr>
+          <w:b/>
+          <w:bCs/>
+        </w:rPr>
+        <w:t>Input</w:t>
+      </w:r>
+      <w:r>
+        <w:t xml:space="preserve">: interfaz que contiene los tipos de input y la clase </w:t>
+      </w:r>
+      <w:proofErr w:type="spellStart"/>
+      <w:r>
+        <w:t>TouchEvent</w:t>
+      </w:r>
+      <w:proofErr w:type="spellEnd"/>
+      <w:r>
+        <w:t xml:space="preserve"> donde se guarda </w:t>
+      </w:r>
+      <w:proofErr w:type="spellStart"/>
+      <w:r>
+        <w:t>el</w:t>
+      </w:r>
+      <w:proofErr w:type="spellEnd"/>
+      <w:r>
+        <w:t xml:space="preserve"> información del evento. También contiene el método de lista de eventos, sin implementar claro.</w:t>
+      </w:r>
+    </w:p>
+    <w:p>
+      <w:pPr>
+        <w:pStyle w:val="Prrafodelista"/>
+        <w:numPr>
+          <w:ilvl w:val="0"/>
+          <w:numId w:val="1"/>
+        </w:numPr>
+      </w:pPr>
+      <w:proofErr w:type="spellStart"/>
+      <w:r>
+        <w:rPr>
+          <w:b/>
+          <w:bCs/>
+        </w:rPr>
+        <w:t>AbstractInput</w:t>
+      </w:r>
+      <w:proofErr w:type="spellEnd"/>
+      <w:r>
+        <w:t xml:space="preserve">: clase abstracta que implementa el interfaz Input y que contiene la lista de </w:t>
+      </w:r>
+      <w:proofErr w:type="spellStart"/>
+      <w:r>
+        <w:t>TouchEvents</w:t>
+      </w:r>
+      <w:proofErr w:type="spellEnd"/>
+      <w:r>
+        <w:t xml:space="preserve">, el método que la devuelve y el método </w:t>
+      </w:r>
+      <w:proofErr w:type="spellStart"/>
+      <w:r>
+        <w:t>addEvent</w:t>
+      </w:r>
+      <w:proofErr w:type="spellEnd"/>
+      <w:r>
+        <w:t xml:space="preserve"> para añadir un evento. Estos métodos son </w:t>
+      </w:r>
+      <w:proofErr w:type="spellStart"/>
+      <w:r>
+        <w:t>synchronized</w:t>
+      </w:r>
+      <w:proofErr w:type="spellEnd"/>
+      <w:r>
+        <w:t xml:space="preserve"> ya que acceden y modifican la lista de eventos desde hebras diferentes, el </w:t>
+      </w:r>
+      <w:proofErr w:type="spellStart"/>
+      <w:r>
+        <w:t>get</w:t>
+      </w:r>
+      <w:proofErr w:type="spellEnd"/>
+      <w:r>
+        <w:t xml:space="preserve"> desde la logica y el </w:t>
+      </w:r>
+      <w:proofErr w:type="spellStart"/>
+      <w:r>
+        <w:t>add</w:t>
+      </w:r>
+      <w:proofErr w:type="spellEnd"/>
+      <w:r>
+        <w:t xml:space="preserve"> desde la hebra de input.</w:t>
+      </w:r>
+    </w:p>
+    <w:p>
+      <w:pPr>
+        <w:pStyle w:val="Prrafodelista"/>
+        <w:numPr>
+          <w:ilvl w:val="0"/>
+          <w:numId w:val="1"/>
+        </w:numPr>
+      </w:pPr>
+      <w:proofErr w:type="spellStart"/>
+      <w:r>
+        <w:rPr>
+          <w:b/>
+          <w:bCs/>
+        </w:rPr>
+        <w:t>Logic</w:t>
+      </w:r>
+      <w:proofErr w:type="spellEnd"/>
+      <w:r>
+        <w:t xml:space="preserve">: interfaz que contiene tres métodos: </w:t>
+      </w:r>
+      <w:proofErr w:type="spellStart"/>
+      <w:r>
+        <w:t>init</w:t>
+      </w:r>
+      <w:proofErr w:type="spellEnd"/>
+      <w:r>
+        <w:t xml:space="preserve">, </w:t>
+      </w:r>
+      <w:proofErr w:type="spellStart"/>
+      <w:r>
+        <w:t>update</w:t>
+      </w:r>
+      <w:proofErr w:type="spellEnd"/>
+      <w:r>
+        <w:t xml:space="preserve"> y render.</w:t>
       </w:r>
     </w:p>
     <w:p/>
     <w:p>
-      <w:r>
-        <w:t>N</w:t>
-      </w:r>
-      <w:r>
-        <w:t xml:space="preserve">o tenemos la </w:t>
-      </w:r>
-      <w:r>
-        <w:t>lógica</w:t>
-      </w:r>
-      <w:r>
-        <w:t xml:space="preserve"> de pérdida de vidas del jugador</w:t>
-      </w:r>
-      <w:r>
-        <w:t>, n</w:t>
-      </w:r>
-      <w:r>
-        <w:t>i por salirse de pantalla ni por colisión con enemigo.</w:t>
-      </w:r>
-    </w:p>
-    <w:p>
-      <w:r>
-        <w:t xml:space="preserve">No hay menú de selección de </w:t>
-      </w:r>
-      <w:r>
-        <w:t>nivel,</w:t>
-      </w:r>
-      <w:r>
-        <w:t xml:space="preserve"> pero si atributos que se podrían cambiar (</w:t>
-      </w:r>
-      <w:r>
-        <w:t>número</w:t>
-      </w:r>
-      <w:r>
-        <w:t xml:space="preserve"> de vidas y velocidad del jugador) que afectan a dicha dificultad.</w:t>
-      </w:r>
-    </w:p>
-    <w:p>
-      <w:r>
-        <w:t xml:space="preserve">No hay lógica de paso de </w:t>
-      </w:r>
-      <w:r>
-        <w:t>nivel,</w:t>
-      </w:r>
-      <w:r>
-        <w:t xml:space="preserve"> pero </w:t>
-      </w:r>
-      <w:r>
-        <w:t xml:space="preserve">el nivel cargado </w:t>
-      </w:r>
-      <w:r>
-        <w:t xml:space="preserve">si depende de un atributo </w:t>
-      </w:r>
-      <w:proofErr w:type="spellStart"/>
-      <w:r>
-        <w:rPr>
-          <w:i/>
-          <w:iCs/>
-        </w:rPr>
-        <w:t>currentLevel</w:t>
+      <w:pPr>
+        <w:pStyle w:val="Ttulo2"/>
+        <w:rPr>
+          <w:b/>
+          <w:bCs/>
+        </w:rPr>
+      </w:pPr>
+      <w:bookmarkStart w:id="3" w:name="_Toc73823795"/>
+      <w:proofErr w:type="spellStart"/>
+      <w:r>
+        <w:rPr>
+          <w:color w:val="4099FA"/>
+        </w:rPr>
+        <w:t>WindowsEngine</w:t>
+      </w:r>
+      <w:bookmarkEnd w:id="3"/>
+      <w:proofErr w:type="spellEnd"/>
+    </w:p>
+    <w:p>
+      <w:r>
+        <w:t>Contiene cuatro clases:</w:t>
+      </w:r>
+    </w:p>
+    <w:p>
+      <w:pPr>
+        <w:pStyle w:val="Prrafodelista"/>
+        <w:numPr>
+          <w:ilvl w:val="0"/>
+          <w:numId w:val="1"/>
+        </w:numPr>
+      </w:pPr>
+      <w:proofErr w:type="spellStart"/>
+      <w:r>
+        <w:rPr>
+          <w:b/>
+          <w:bCs/>
+        </w:rPr>
+        <w:t>Engine</w:t>
+      </w:r>
+      <w:proofErr w:type="spellEnd"/>
+      <w:r>
+        <w:rPr>
+          <w:b/>
+          <w:bCs/>
+        </w:rPr>
+        <w:t>:</w:t>
+      </w:r>
+      <w:r>
+        <w:t xml:space="preserve"> Es la clase que implementa el interfaz </w:t>
+      </w:r>
+      <w:proofErr w:type="spellStart"/>
+      <w:r>
+        <w:t>Engine</w:t>
+      </w:r>
+      <w:proofErr w:type="spellEnd"/>
+      <w:r>
+        <w:t>. Contiene dos métodos adicionales, uno para crear la ventana y otro es donde está el bucle del juego.</w:t>
+      </w:r>
+    </w:p>
+    <w:p>
+      <w:pPr>
+        <w:pStyle w:val="Prrafodelista"/>
+        <w:numPr>
+          <w:ilvl w:val="0"/>
+          <w:numId w:val="1"/>
+        </w:numPr>
+      </w:pPr>
+      <w:r>
+        <w:rPr>
+          <w:b/>
+          <w:bCs/>
+        </w:rPr>
+        <w:t xml:space="preserve">Font: </w:t>
+      </w:r>
+      <w:r>
+        <w:t xml:space="preserve">implementa el interfaz Font y contiene un objeto Font de </w:t>
+      </w:r>
+      <w:proofErr w:type="spellStart"/>
+      <w:r>
+        <w:t>java.awt</w:t>
       </w:r>
       <w:proofErr w:type="spellEnd"/>
       <w:r>
@@ -1355,24 +1725,1014 @@
       </w:r>
     </w:p>
     <w:p>
-      <w:r>
-        <w:t>No hay "animación" o partículas de muerte del jugador.</w:t>
-      </w:r>
-    </w:p>
-    <w:p>
-      <w:r>
-        <w:t xml:space="preserve">Los </w:t>
-      </w:r>
-      <w:proofErr w:type="spellStart"/>
-      <w:r>
-        <w:t>items</w:t>
-      </w:r>
-      <w:proofErr w:type="spellEnd"/>
-      <w:r>
-        <w:t xml:space="preserve"> no tienen la funcionalidad de giro sobre un radio dado</w:t>
-      </w:r>
+      <w:pPr>
+        <w:pStyle w:val="Prrafodelista"/>
+        <w:numPr>
+          <w:ilvl w:val="0"/>
+          <w:numId w:val="1"/>
+        </w:numPr>
+      </w:pPr>
+      <w:proofErr w:type="spellStart"/>
+      <w:r>
+        <w:rPr>
+          <w:b/>
+          <w:bCs/>
+        </w:rPr>
+        <w:t>Graphics</w:t>
+      </w:r>
+      <w:proofErr w:type="spellEnd"/>
+      <w:r>
+        <w:rPr>
+          <w:b/>
+          <w:bCs/>
+        </w:rPr>
+        <w:t>:</w:t>
+      </w:r>
+      <w:r>
+        <w:t xml:space="preserve"> hereda de la clase </w:t>
+      </w:r>
+      <w:proofErr w:type="spellStart"/>
+      <w:r>
+        <w:t>AbstactGraphics</w:t>
+      </w:r>
+      <w:proofErr w:type="spellEnd"/>
+      <w:r>
+        <w:t xml:space="preserve"> e implementa los métodos del interfaz.</w:t>
+      </w:r>
+    </w:p>
+    <w:p>
+      <w:pPr>
+        <w:pStyle w:val="Prrafodelista"/>
+        <w:numPr>
+          <w:ilvl w:val="0"/>
+          <w:numId w:val="1"/>
+        </w:numPr>
+      </w:pPr>
+      <w:r>
+        <w:rPr>
+          <w:b/>
+          <w:bCs/>
+        </w:rPr>
+        <w:t>Input:</w:t>
+      </w:r>
+      <w:r>
+        <w:t xml:space="preserve"> hereda de </w:t>
+      </w:r>
+      <w:proofErr w:type="spellStart"/>
+      <w:r>
+        <w:t>AbstractInput</w:t>
+      </w:r>
+      <w:proofErr w:type="spellEnd"/>
+      <w:r>
+        <w:t xml:space="preserve">. Contiene dos clases, una que implementa </w:t>
+      </w:r>
+      <w:proofErr w:type="spellStart"/>
+      <w:r>
+        <w:t>MouseListener</w:t>
+      </w:r>
+      <w:proofErr w:type="spellEnd"/>
+      <w:r>
+        <w:t xml:space="preserve"> y otra </w:t>
+      </w:r>
+      <w:proofErr w:type="spellStart"/>
+      <w:r>
+        <w:t>MouseMotionListener</w:t>
+      </w:r>
+      <w:proofErr w:type="spellEnd"/>
+      <w:r>
+        <w:t xml:space="preserve">. En ellas se implementan los métodos necesarios para recoger eventos específicos y guardarlos en la lista de eventos de la clase </w:t>
+      </w:r>
+      <w:proofErr w:type="spellStart"/>
+      <w:r>
+        <w:t>AbstractInput</w:t>
+      </w:r>
+      <w:proofErr w:type="spellEnd"/>
       <w:r>
         <w:t>.</w:t>
+      </w:r>
+    </w:p>
+    <w:p/>
+    <w:p>
+      <w:pPr>
+        <w:pStyle w:val="Ttulo2"/>
+        <w:rPr>
+          <w:b/>
+          <w:bCs/>
+        </w:rPr>
+      </w:pPr>
+      <w:bookmarkStart w:id="4" w:name="_Toc73823796"/>
+      <w:proofErr w:type="spellStart"/>
+      <w:r>
+        <w:rPr>
+          <w:color w:val="4099FA"/>
+        </w:rPr>
+        <w:t>AndroidEngine</w:t>
+      </w:r>
+      <w:bookmarkEnd w:id="4"/>
+      <w:proofErr w:type="spellEnd"/>
+    </w:p>
+    <w:p>
+      <w:r>
+        <w:t>Este módulo contiene cinco clases:</w:t>
+      </w:r>
+    </w:p>
+    <w:p>
+      <w:pPr>
+        <w:pStyle w:val="Prrafodelista"/>
+        <w:numPr>
+          <w:ilvl w:val="0"/>
+          <w:numId w:val="1"/>
+        </w:numPr>
+      </w:pPr>
+      <w:proofErr w:type="spellStart"/>
+      <w:r>
+        <w:rPr>
+          <w:b/>
+          <w:bCs/>
+        </w:rPr>
+        <w:t>Engine</w:t>
+      </w:r>
+      <w:proofErr w:type="spellEnd"/>
+      <w:r>
+        <w:rPr>
+          <w:b/>
+          <w:bCs/>
+        </w:rPr>
+        <w:t xml:space="preserve">: </w:t>
+      </w:r>
+      <w:r>
+        <w:t xml:space="preserve">Esta clase implementa el interfaz </w:t>
+      </w:r>
+      <w:proofErr w:type="spellStart"/>
+      <w:r>
+        <w:t>Engine</w:t>
+      </w:r>
+      <w:proofErr w:type="spellEnd"/>
+      <w:r>
+        <w:t xml:space="preserve"> y guarda la instancia del motor gráfico e input. Al contrario que en Windows, esta clase no contiene el bucle del juego, </w:t>
+      </w:r>
+      <w:proofErr w:type="spellStart"/>
+      <w:r>
+        <w:t>si no</w:t>
+      </w:r>
+      <w:proofErr w:type="spellEnd"/>
+      <w:r>
+        <w:t xml:space="preserve"> que hay una clase específica que lo contiene, y es el </w:t>
+      </w:r>
+      <w:proofErr w:type="spellStart"/>
+      <w:r>
+        <w:t>Engine</w:t>
+      </w:r>
+      <w:proofErr w:type="spellEnd"/>
+      <w:r>
+        <w:t xml:space="preserve"> el que guarda la </w:t>
+      </w:r>
+      <w:r>
+        <w:lastRenderedPageBreak/>
+        <w:t xml:space="preserve">instancia de esa clase. También contiene la </w:t>
+      </w:r>
+      <w:proofErr w:type="spellStart"/>
+      <w:r>
+        <w:t>surfaceview</w:t>
+      </w:r>
+      <w:proofErr w:type="spellEnd"/>
+      <w:r>
+        <w:t xml:space="preserve"> y los métodos resume y pause que llaman al resume y pause de la clase </w:t>
+      </w:r>
+      <w:proofErr w:type="spellStart"/>
+      <w:r>
+        <w:t>MainLoop</w:t>
+      </w:r>
+      <w:proofErr w:type="spellEnd"/>
+      <w:r>
+        <w:t xml:space="preserve"> (</w:t>
+      </w:r>
+      <w:proofErr w:type="spellStart"/>
+      <w:r>
+        <w:t>runnable</w:t>
+      </w:r>
+      <w:proofErr w:type="spellEnd"/>
+      <w:r>
+        <w:t>).</w:t>
+      </w:r>
+    </w:p>
+    <w:p>
+      <w:pPr>
+        <w:pStyle w:val="Prrafodelista"/>
+        <w:numPr>
+          <w:ilvl w:val="0"/>
+          <w:numId w:val="1"/>
+        </w:numPr>
+      </w:pPr>
+      <w:proofErr w:type="spellStart"/>
+      <w:r>
+        <w:rPr>
+          <w:b/>
+          <w:bCs/>
+        </w:rPr>
+        <w:t>MainLoop</w:t>
+      </w:r>
+      <w:proofErr w:type="spellEnd"/>
+      <w:r>
+        <w:rPr>
+          <w:b/>
+          <w:bCs/>
+        </w:rPr>
+        <w:t xml:space="preserve">: </w:t>
+      </w:r>
+      <w:r>
+        <w:t xml:space="preserve">Es la clase que implementa la interfaz </w:t>
+      </w:r>
+      <w:proofErr w:type="spellStart"/>
+      <w:r>
+        <w:t>Runnable</w:t>
+      </w:r>
+      <w:proofErr w:type="spellEnd"/>
+      <w:r>
+        <w:t xml:space="preserve"> y contiene tres métodos. </w:t>
+      </w:r>
+    </w:p>
+    <w:p>
+      <w:pPr>
+        <w:pStyle w:val="Prrafodelista"/>
+        <w:numPr>
+          <w:ilvl w:val="1"/>
+          <w:numId w:val="1"/>
+        </w:numPr>
+      </w:pPr>
+      <w:r>
+        <w:rPr>
+          <w:b/>
+          <w:bCs/>
+        </w:rPr>
+        <w:t>Resume</w:t>
+      </w:r>
+      <w:r>
+        <w:t xml:space="preserve">: que sirve para solicitar que se </w:t>
+      </w:r>
+      <w:proofErr w:type="spellStart"/>
+      <w:r>
+        <w:t>continue</w:t>
+      </w:r>
+      <w:proofErr w:type="spellEnd"/>
+      <w:r>
+        <w:t xml:space="preserve"> con el active </w:t>
+      </w:r>
+      <w:proofErr w:type="spellStart"/>
+      <w:r>
+        <w:t>rendering</w:t>
+      </w:r>
+      <w:proofErr w:type="spellEnd"/>
+      <w:r>
+        <w:t>, es decir, para volver a poner en marcha el juego (o poner en marcha por primera vez).</w:t>
+      </w:r>
+    </w:p>
+    <w:p>
+      <w:pPr>
+        <w:pStyle w:val="Prrafodelista"/>
+        <w:numPr>
+          <w:ilvl w:val="1"/>
+          <w:numId w:val="1"/>
+        </w:numPr>
+      </w:pPr>
+      <w:r>
+        <w:rPr>
+          <w:b/>
+          <w:bCs/>
+        </w:rPr>
+        <w:t>Pause</w:t>
+      </w:r>
+      <w:r>
+        <w:t>:</w:t>
+      </w:r>
+      <w:r>
+        <w:t xml:space="preserve"> que se llama cuando el active </w:t>
+      </w:r>
+      <w:proofErr w:type="spellStart"/>
+      <w:r>
+        <w:t>rendering</w:t>
+      </w:r>
+      <w:proofErr w:type="spellEnd"/>
+      <w:r>
+        <w:t xml:space="preserve"> tiene que ser detenido</w:t>
+      </w:r>
+    </w:p>
+    <w:p>
+      <w:pPr>
+        <w:pStyle w:val="Prrafodelista"/>
+        <w:numPr>
+          <w:ilvl w:val="1"/>
+          <w:numId w:val="1"/>
+        </w:numPr>
+      </w:pPr>
+      <w:r>
+        <w:rPr>
+          <w:b/>
+          <w:bCs/>
+        </w:rPr>
+        <w:t xml:space="preserve">Run: </w:t>
+      </w:r>
+      <w:r>
+        <w:t xml:space="preserve">Ejecuta el bucle del juego, entre otras cosas. Establece el </w:t>
+      </w:r>
+      <w:proofErr w:type="spellStart"/>
+      <w:r>
+        <w:t>canvas</w:t>
+      </w:r>
+      <w:proofErr w:type="spellEnd"/>
+      <w:r>
+        <w:t xml:space="preserve"> y el factor de escala.</w:t>
+      </w:r>
+    </w:p>
+    <w:p>
+      <w:pPr>
+        <w:pStyle w:val="Prrafodelista"/>
+        <w:numPr>
+          <w:ilvl w:val="0"/>
+          <w:numId w:val="1"/>
+        </w:numPr>
+      </w:pPr>
+      <w:r>
+        <w:rPr>
+          <w:b/>
+          <w:bCs/>
+        </w:rPr>
+        <w:t xml:space="preserve">Font: </w:t>
+      </w:r>
+      <w:r>
+        <w:t xml:space="preserve">Implementa el interfaz Font del módulo </w:t>
+      </w:r>
+      <w:proofErr w:type="spellStart"/>
+      <w:r>
+        <w:t>Engine</w:t>
+      </w:r>
+      <w:proofErr w:type="spellEnd"/>
+      <w:r>
+        <w:t xml:space="preserve"> y en el constructor se crea la fuente con los parámetros especificados.</w:t>
+      </w:r>
+    </w:p>
+    <w:p>
+      <w:pPr>
+        <w:pStyle w:val="Prrafodelista"/>
+        <w:numPr>
+          <w:ilvl w:val="0"/>
+          <w:numId w:val="1"/>
+        </w:numPr>
+      </w:pPr>
+      <w:proofErr w:type="spellStart"/>
+      <w:r>
+        <w:rPr>
+          <w:b/>
+          <w:bCs/>
+        </w:rPr>
+        <w:t>Graphics</w:t>
+      </w:r>
+      <w:proofErr w:type="spellEnd"/>
+      <w:r>
+        <w:rPr>
+          <w:b/>
+          <w:bCs/>
+        </w:rPr>
+        <w:t xml:space="preserve">: </w:t>
+      </w:r>
+      <w:r>
+        <w:t xml:space="preserve">Hereda de </w:t>
+      </w:r>
+      <w:proofErr w:type="spellStart"/>
+      <w:r>
+        <w:t>AbstractGrafics</w:t>
+      </w:r>
+      <w:proofErr w:type="spellEnd"/>
+      <w:r>
+        <w:t xml:space="preserve">, contiene el </w:t>
+      </w:r>
+      <w:proofErr w:type="spellStart"/>
+      <w:r>
+        <w:t>canvas</w:t>
+      </w:r>
+      <w:proofErr w:type="spellEnd"/>
+      <w:r>
+        <w:t xml:space="preserve">, el </w:t>
+      </w:r>
+      <w:proofErr w:type="spellStart"/>
+      <w:r>
+        <w:t>paint</w:t>
+      </w:r>
+      <w:proofErr w:type="spellEnd"/>
+      <w:r>
+        <w:t xml:space="preserve"> y el </w:t>
+      </w:r>
+      <w:proofErr w:type="spellStart"/>
+      <w:r>
+        <w:t>assetmanager</w:t>
+      </w:r>
+      <w:proofErr w:type="spellEnd"/>
+      <w:r>
+        <w:t>, además de los métodos de la interfaz.</w:t>
+      </w:r>
+    </w:p>
+    <w:p>
+      <w:pPr>
+        <w:pStyle w:val="Prrafodelista"/>
+        <w:numPr>
+          <w:ilvl w:val="0"/>
+          <w:numId w:val="1"/>
+        </w:numPr>
+      </w:pPr>
+      <w:r>
+        <w:rPr>
+          <w:b/>
+          <w:bCs/>
+        </w:rPr>
+        <w:t xml:space="preserve">Input: </w:t>
+      </w:r>
+      <w:r>
+        <w:t xml:space="preserve">Hereda de la clase </w:t>
+      </w:r>
+      <w:proofErr w:type="spellStart"/>
+      <w:r>
+        <w:t>AbstractInput</w:t>
+      </w:r>
+      <w:proofErr w:type="spellEnd"/>
+      <w:r>
+        <w:t xml:space="preserve"> y contiene la clase </w:t>
+      </w:r>
+      <w:proofErr w:type="spellStart"/>
+      <w:r>
+        <w:t>TouchEvents</w:t>
+      </w:r>
+      <w:proofErr w:type="spellEnd"/>
+      <w:r>
+        <w:t xml:space="preserve"> que implementa </w:t>
+      </w:r>
+      <w:proofErr w:type="spellStart"/>
+      <w:r>
+        <w:t>OnTouchListener</w:t>
+      </w:r>
+      <w:proofErr w:type="spellEnd"/>
+      <w:r>
+        <w:t xml:space="preserve"> que se encarga de captar los eventos e introducirlos en la </w:t>
+      </w:r>
+      <w:proofErr w:type="spellStart"/>
+      <w:r>
+        <w:t>la</w:t>
+      </w:r>
+      <w:proofErr w:type="spellEnd"/>
+      <w:r>
+        <w:t xml:space="preserve"> lista de eventos.</w:t>
+      </w:r>
+    </w:p>
+    <w:p>
+      <w:pPr>
+        <w:pStyle w:val="Ttulo2"/>
+        <w:rPr>
+          <w:b/>
+          <w:bCs/>
+        </w:rPr>
+      </w:pPr>
+      <w:bookmarkStart w:id="5" w:name="_Toc73823797"/>
+      <w:proofErr w:type="spellStart"/>
+      <w:r>
+        <w:rPr>
+          <w:color w:val="4099FA"/>
+        </w:rPr>
+        <w:t>AndroidLauncher</w:t>
+      </w:r>
+      <w:bookmarkEnd w:id="5"/>
+      <w:proofErr w:type="spellEnd"/>
+    </w:p>
+    <w:p>
+      <w:r>
+        <w:t xml:space="preserve">Es la clase encargada de crear la actividad en Android y donde se crea el </w:t>
+      </w:r>
+      <w:proofErr w:type="spellStart"/>
+      <w:r>
+        <w:t>Engine</w:t>
+      </w:r>
+      <w:proofErr w:type="spellEnd"/>
+      <w:r>
+        <w:t xml:space="preserve"> y la lógica del juego. Hereda de </w:t>
+      </w:r>
+      <w:proofErr w:type="spellStart"/>
+      <w:r>
+        <w:t>AppCompatActivity</w:t>
+      </w:r>
+      <w:proofErr w:type="spellEnd"/>
+      <w:r>
+        <w:t xml:space="preserve"> e implementa los métodos </w:t>
+      </w:r>
+      <w:proofErr w:type="spellStart"/>
+      <w:r>
+        <w:t>onCreate</w:t>
+      </w:r>
+      <w:proofErr w:type="spellEnd"/>
+      <w:r>
+        <w:t xml:space="preserve">, </w:t>
+      </w:r>
+      <w:proofErr w:type="spellStart"/>
+      <w:r>
+        <w:t>onResume</w:t>
+      </w:r>
+      <w:proofErr w:type="spellEnd"/>
+      <w:r>
+        <w:t xml:space="preserve"> y </w:t>
+      </w:r>
+      <w:proofErr w:type="spellStart"/>
+      <w:r>
+        <w:t>onPause</w:t>
+      </w:r>
+      <w:proofErr w:type="spellEnd"/>
+      <w:r>
+        <w:t xml:space="preserve"> para crear, reanudar y pausar la aplicación. Esta clase entra en el bloque de la lógica del juego, ya que es donde se crea. </w:t>
+      </w:r>
+    </w:p>
+    <w:p>
+      <w:pPr>
+        <w:pStyle w:val="Ttulo2"/>
+        <w:rPr>
+          <w:b/>
+          <w:bCs/>
+        </w:rPr>
+      </w:pPr>
+      <w:bookmarkStart w:id="6" w:name="_Toc73823798"/>
+      <w:proofErr w:type="spellStart"/>
+      <w:r>
+        <w:rPr>
+          <w:color w:val="4099FA"/>
+        </w:rPr>
+        <w:t>WindowsLauncher</w:t>
+      </w:r>
+      <w:bookmarkEnd w:id="6"/>
+      <w:proofErr w:type="spellEnd"/>
+    </w:p>
+    <w:p>
+      <w:r>
+        <w:t xml:space="preserve">Es el lanzador de Windows. Es una clase con un </w:t>
+      </w:r>
+      <w:proofErr w:type="spellStart"/>
+      <w:r>
+        <w:t>main</w:t>
+      </w:r>
+      <w:proofErr w:type="spellEnd"/>
+      <w:r>
+        <w:t xml:space="preserve"> donde se crea el </w:t>
+      </w:r>
+      <w:proofErr w:type="spellStart"/>
+      <w:r>
+        <w:t>Engine</w:t>
+      </w:r>
+      <w:proofErr w:type="spellEnd"/>
+      <w:r>
+        <w:t xml:space="preserve"> y la lógica del juego y donde se llama al método run de </w:t>
+      </w:r>
+      <w:proofErr w:type="spellStart"/>
+      <w:r>
+        <w:t>engine</w:t>
+      </w:r>
+      <w:proofErr w:type="spellEnd"/>
+      <w:r>
+        <w:t xml:space="preserve"> que contiene el bucle del juego.</w:t>
+      </w:r>
+    </w:p>
+    <w:p>
+      <w:pPr>
+        <w:pStyle w:val="Ttulo2"/>
+        <w:rPr>
+          <w:b/>
+          <w:bCs/>
+        </w:rPr>
+      </w:pPr>
+      <w:bookmarkStart w:id="7" w:name="_Toc73823799"/>
+      <w:r>
+        <w:rPr>
+          <w:color w:val="4099FA"/>
+        </w:rPr>
+        <w:t>Lógica</w:t>
+      </w:r>
+      <w:bookmarkEnd w:id="7"/>
+    </w:p>
+    <w:p>
+      <w:r>
+        <w:t xml:space="preserve">Contiene la lógica del juego Off </w:t>
+      </w:r>
+      <w:proofErr w:type="spellStart"/>
+      <w:r>
+        <w:t>The</w:t>
+      </w:r>
+      <w:proofErr w:type="spellEnd"/>
+      <w:r>
+        <w:t xml:space="preserve"> Line. Tiene las siguientes clases:</w:t>
+      </w:r>
+    </w:p>
+    <w:p>
+      <w:pPr>
+        <w:pStyle w:val="Prrafodelista"/>
+        <w:numPr>
+          <w:ilvl w:val="0"/>
+          <w:numId w:val="1"/>
+        </w:numPr>
+        <w:rPr>
+          <w:b/>
+          <w:bCs/>
+        </w:rPr>
+      </w:pPr>
+      <w:proofErr w:type="spellStart"/>
+      <w:r>
+        <w:rPr>
+          <w:b/>
+          <w:bCs/>
+        </w:rPr>
+        <w:t>OffTheLineLogic</w:t>
+      </w:r>
+      <w:proofErr w:type="spellEnd"/>
+      <w:r>
+        <w:rPr>
+          <w:b/>
+          <w:bCs/>
+        </w:rPr>
+        <w:t>:</w:t>
+      </w:r>
+      <w:r>
+        <w:t xml:space="preserve"> Es la clase de entrada donde se establece el tamaño lógico de la pantalla y se crean los diferentes “estados” del juego. Gestiona el cambio de estados o escenas del juego.</w:t>
+      </w:r>
+    </w:p>
+    <w:p>
+      <w:pPr>
+        <w:pStyle w:val="Prrafodelista"/>
+        <w:numPr>
+          <w:ilvl w:val="0"/>
+          <w:numId w:val="1"/>
+        </w:numPr>
+        <w:rPr>
+          <w:b/>
+          <w:bCs/>
+        </w:rPr>
+      </w:pPr>
+      <w:proofErr w:type="spellStart"/>
+      <w:r>
+        <w:rPr>
+          <w:b/>
+          <w:bCs/>
+        </w:rPr>
+        <w:t>StartMenu</w:t>
+      </w:r>
+      <w:proofErr w:type="spellEnd"/>
+      <w:r>
+        <w:rPr>
+          <w:b/>
+          <w:bCs/>
+        </w:rPr>
+        <w:t xml:space="preserve"> y </w:t>
+      </w:r>
+      <w:proofErr w:type="spellStart"/>
+      <w:r>
+        <w:rPr>
+          <w:b/>
+          <w:bCs/>
+        </w:rPr>
+        <w:t>Game</w:t>
+      </w:r>
+      <w:proofErr w:type="spellEnd"/>
+      <w:r>
+        <w:rPr>
+          <w:b/>
+          <w:bCs/>
+        </w:rPr>
+        <w:t>:</w:t>
+      </w:r>
+      <w:r>
+        <w:t xml:space="preserve"> Son clases que implementan el interfaz </w:t>
+      </w:r>
+      <w:proofErr w:type="spellStart"/>
+      <w:r>
+        <w:t>Logic</w:t>
+      </w:r>
+      <w:proofErr w:type="spellEnd"/>
+      <w:r>
+        <w:t xml:space="preserve">, por lo tanto desarrollan los métodos </w:t>
+      </w:r>
+      <w:proofErr w:type="spellStart"/>
+      <w:r>
+        <w:t>init</w:t>
+      </w:r>
+      <w:proofErr w:type="spellEnd"/>
+      <w:r>
+        <w:t xml:space="preserve">, </w:t>
+      </w:r>
+      <w:proofErr w:type="spellStart"/>
+      <w:r>
+        <w:t>update</w:t>
+      </w:r>
+      <w:proofErr w:type="spellEnd"/>
+      <w:r>
+        <w:t xml:space="preserve"> y render. En </w:t>
+      </w:r>
+      <w:proofErr w:type="spellStart"/>
+      <w:r>
+        <w:t>StartMenu</w:t>
+      </w:r>
+      <w:proofErr w:type="spellEnd"/>
+      <w:r>
+        <w:t xml:space="preserve"> crea los diferentes títulos del menú de inicio y los botones de </w:t>
+      </w:r>
+      <w:proofErr w:type="spellStart"/>
+      <w:r>
+        <w:t>de</w:t>
+      </w:r>
+      <w:proofErr w:type="spellEnd"/>
+      <w:r>
+        <w:t xml:space="preserve"> dificultad.</w:t>
+      </w:r>
+    </w:p>
+    <w:p>
+      <w:pPr>
+        <w:pStyle w:val="Prrafodelista"/>
+        <w:rPr>
+          <w:b/>
+          <w:bCs/>
+        </w:rPr>
+      </w:pPr>
+    </w:p>
+    <w:p>
+      <w:pPr>
+        <w:pStyle w:val="Prrafodelista"/>
+      </w:pPr>
+      <w:r>
+        <w:t xml:space="preserve">En </w:t>
+      </w:r>
+      <w:proofErr w:type="spellStart"/>
+      <w:r>
+        <w:t>Game</w:t>
+      </w:r>
+      <w:proofErr w:type="spellEnd"/>
+      <w:r>
+        <w:t xml:space="preserve"> se crean los objetos necesarios para leer el .</w:t>
+      </w:r>
+      <w:proofErr w:type="spellStart"/>
+      <w:r>
+        <w:t>json</w:t>
+      </w:r>
+      <w:proofErr w:type="spellEnd"/>
+      <w:r>
+        <w:t xml:space="preserve"> de los niveles y los guarda en una lista. También crea al </w:t>
+      </w:r>
+      <w:proofErr w:type="spellStart"/>
+      <w:r>
+        <w:t>player</w:t>
+      </w:r>
+      <w:proofErr w:type="spellEnd"/>
+      <w:r>
+        <w:t>, lleva la cuenta del nivel en el que estamos y gestiona el final del juego.</w:t>
+      </w:r>
+    </w:p>
+    <w:p>
+      <w:pPr>
+        <w:pStyle w:val="Prrafodelista"/>
+        <w:numPr>
+          <w:ilvl w:val="0"/>
+          <w:numId w:val="1"/>
+        </w:numPr>
+      </w:pPr>
+      <w:proofErr w:type="spellStart"/>
+      <w:r>
+        <w:rPr>
+          <w:b/>
+          <w:bCs/>
+        </w:rPr>
+        <w:t>JSONReader</w:t>
+      </w:r>
+      <w:proofErr w:type="spellEnd"/>
+      <w:r>
+        <w:rPr>
+          <w:b/>
+          <w:bCs/>
+        </w:rPr>
+        <w:t>:</w:t>
+      </w:r>
+      <w:r>
+        <w:t xml:space="preserve"> Es la clase encargada de leer el .</w:t>
+      </w:r>
+      <w:proofErr w:type="spellStart"/>
+      <w:r>
+        <w:t>json</w:t>
+      </w:r>
+      <w:proofErr w:type="spellEnd"/>
+      <w:r>
+        <w:t xml:space="preserve"> y crear los objetos del juego en función de los datos leídos.</w:t>
+      </w:r>
+    </w:p>
+    <w:p>
+      <w:pPr>
+        <w:pStyle w:val="Prrafodelista"/>
+        <w:numPr>
+          <w:ilvl w:val="0"/>
+          <w:numId w:val="1"/>
+        </w:numPr>
+      </w:pPr>
+      <w:proofErr w:type="spellStart"/>
+      <w:r>
+        <w:rPr>
+          <w:b/>
+          <w:bCs/>
+        </w:rPr>
+        <w:t>Level</w:t>
+      </w:r>
+      <w:proofErr w:type="spellEnd"/>
+      <w:r>
+        <w:rPr>
+          <w:b/>
+          <w:bCs/>
+        </w:rPr>
+        <w:t>:</w:t>
+      </w:r>
+      <w:r>
+        <w:t xml:space="preserve"> Es el objeto que contiene la información del nivel. Tiene una lista de enemigos, ítems y </w:t>
+      </w:r>
+      <w:proofErr w:type="spellStart"/>
+      <w:r>
+        <w:t>paths</w:t>
+      </w:r>
+      <w:proofErr w:type="spellEnd"/>
+      <w:r>
+        <w:t xml:space="preserve">. En esta clase es donde se llama al </w:t>
+      </w:r>
+      <w:proofErr w:type="spellStart"/>
+      <w:r>
+        <w:t>update</w:t>
+      </w:r>
+      <w:proofErr w:type="spellEnd"/>
+      <w:r>
+        <w:t xml:space="preserve"> y render de los objetos de las listas.</w:t>
+      </w:r>
+    </w:p>
+    <w:p>
+      <w:pPr>
+        <w:pStyle w:val="Prrafodelista"/>
+        <w:numPr>
+          <w:ilvl w:val="0"/>
+          <w:numId w:val="1"/>
+        </w:numPr>
+      </w:pPr>
+      <w:proofErr w:type="spellStart"/>
+      <w:r>
+        <w:rPr>
+          <w:b/>
+          <w:bCs/>
+        </w:rPr>
+        <w:t>Item</w:t>
+      </w:r>
+      <w:proofErr w:type="spellEnd"/>
+      <w:r>
+        <w:rPr>
+          <w:b/>
+          <w:bCs/>
+        </w:rPr>
+        <w:t xml:space="preserve">, </w:t>
+      </w:r>
+      <w:proofErr w:type="spellStart"/>
+      <w:r>
+        <w:rPr>
+          <w:b/>
+          <w:bCs/>
+        </w:rPr>
+        <w:t>Enemy</w:t>
+      </w:r>
+      <w:proofErr w:type="spellEnd"/>
+      <w:r>
+        <w:rPr>
+          <w:b/>
+          <w:bCs/>
+        </w:rPr>
+        <w:t>,</w:t>
+      </w:r>
+      <w:r>
+        <w:rPr>
+          <w:b/>
+          <w:bCs/>
+        </w:rPr>
+        <w:t xml:space="preserve"> </w:t>
+      </w:r>
+      <w:proofErr w:type="spellStart"/>
+      <w:r>
+        <w:rPr>
+          <w:b/>
+          <w:bCs/>
+        </w:rPr>
+        <w:t>Path</w:t>
+      </w:r>
+      <w:proofErr w:type="spellEnd"/>
+      <w:r>
+        <w:rPr>
+          <w:b/>
+          <w:bCs/>
+        </w:rPr>
+        <w:t xml:space="preserve"> y Player</w:t>
+      </w:r>
+      <w:r>
+        <w:rPr>
+          <w:b/>
+          <w:bCs/>
+        </w:rPr>
+        <w:t>:</w:t>
+      </w:r>
+      <w:r>
+        <w:t xml:space="preserve"> estas clase</w:t>
+      </w:r>
+      <w:r>
+        <w:t xml:space="preserve">s contienen la información sobre su posicion, rotacion, traslación y color. El </w:t>
+      </w:r>
+      <w:proofErr w:type="spellStart"/>
+      <w:r>
+        <w:t>player</w:t>
+      </w:r>
+      <w:proofErr w:type="spellEnd"/>
+      <w:r>
+        <w:t xml:space="preserve"> también comprueba las colisiones con el resto de elementos y gestiona la logica del salto al recibir una pulsación. </w:t>
+      </w:r>
+    </w:p>
+    <w:p>
+      <w:pPr>
+        <w:pStyle w:val="Prrafodelista"/>
+        <w:numPr>
+          <w:ilvl w:val="0"/>
+          <w:numId w:val="1"/>
+        </w:numPr>
+      </w:pPr>
+      <w:proofErr w:type="spellStart"/>
+      <w:r>
+        <w:rPr>
+          <w:b/>
+          <w:bCs/>
+        </w:rPr>
+        <w:lastRenderedPageBreak/>
+        <w:t>Utils</w:t>
+      </w:r>
+      <w:proofErr w:type="spellEnd"/>
+      <w:r>
+        <w:rPr>
+          <w:b/>
+          <w:bCs/>
+        </w:rPr>
+        <w:t xml:space="preserve">: </w:t>
+      </w:r>
+      <w:r>
+        <w:t xml:space="preserve">Contiene dos clases, </w:t>
+      </w:r>
+      <w:proofErr w:type="spellStart"/>
+      <w:r>
+        <w:t>point</w:t>
+      </w:r>
+      <w:proofErr w:type="spellEnd"/>
+      <w:r>
+        <w:t xml:space="preserve"> y vector, y dos métodos estáticos que se utilizan para detectar las colisiones en el </w:t>
+      </w:r>
+      <w:proofErr w:type="spellStart"/>
+      <w:r>
+        <w:t>player</w:t>
+      </w:r>
+      <w:proofErr w:type="spellEnd"/>
+      <w:r>
+        <w:t>.</w:t>
+      </w:r>
+    </w:p>
+    <w:p>
+      <w:pPr>
+        <w:jc w:val="center"/>
+      </w:pPr>
+    </w:p>
+    <w:p>
+      <w:pPr>
+        <w:pStyle w:val="Ttulo1"/>
+        <w:rPr>
+          <w:b/>
+          <w:bCs/>
+          <w:color w:val="278BF9"/>
+        </w:rPr>
+      </w:pPr>
+      <w:r>
+        <w:rPr>
+          <w:b/>
+          <w:bCs/>
+          <w:color w:val="278BF9"/>
+        </w:rPr>
+        <w:t>Tareas pendientes</w:t>
+      </w:r>
+    </w:p>
+    <w:p/>
+    <w:p>
+      <w:r>
+        <w:t xml:space="preserve">Nos falta la lógica matemática para hallar la posicion en cada momento del enemigo para poder detectar la colisión del </w:t>
+      </w:r>
+      <w:proofErr w:type="spellStart"/>
+      <w:r>
+        <w:t>player</w:t>
+      </w:r>
+      <w:proofErr w:type="spellEnd"/>
+      <w:r>
+        <w:t xml:space="preserve"> con él. </w:t>
+      </w:r>
+      <w:r>
+        <w:t>La infraestructura está pero nos faltan los calculos porque no hemos sido capaz de sacarlos.</w:t>
       </w:r>
     </w:p>
     <w:sectPr>
@@ -1388,7 +2748,7 @@
 </file>
 
 <file path=word/endnotes.xml><?xml version="1.0" encoding="utf-8"?>
-<w:endnotes xmlns:wpc="http://schemas.microsoft.com/office/word/2010/wordprocessingCanvas" xmlns:cx="http://schemas.microsoft.com/office/drawing/2014/chartex" xmlns:cx1="http://schemas.microsoft.com/office/drawing/2015/9/8/chartex" xmlns:cx2="http://schemas.microsoft.com/office/drawing/2015/10/21/chartex" xmlns:cx3="http://schemas.microsoft.com/office/drawing/2016/5/9/chartex" xmlns:cx4="http://schemas.microsoft.com/office/drawing/2016/5/10/chartex" xmlns:cx5="http://schemas.microsoft.com/office/drawing/2016/5/11/chartex" xmlns:cx6="http://schemas.microsoft.com/office/drawing/2016/5/12/chartex" xmlns:cx7="http://schemas.microsoft.com/office/drawing/2016/5/13/chartex" xmlns:cx8="http://schemas.microsoft.com/office/drawing/2016/5/14/chartex" xmlns:mc="http://schemas.openxmlformats.org/markup-compatibility/2006" xmlns:aink="http://schemas.microsoft.com/office/drawing/2016/ink" xmlns:am3d="http://schemas.microsoft.com/office/drawing/2017/model3d" xmlns:o="urn:schemas-microsoft-com:office:office" xmlns:r="http://schemas.openxmlformats.org/officeDocument/2006/relationships" xmlns:m="http://schemas.openxmlformats.org/officeDocument/2006/math" xmlns:v="urn:schemas-microsoft-com:vml" xmlns:wp14="http://schemas.microsoft.com/office/word/2010/wordprocessingDrawing" xmlns:wp="http://schemas.openxmlformats.org/drawingml/2006/wordprocessingDrawing" xmlns:w10="urn:schemas-microsoft-com:office:word" xmlns:w="http://schemas.openxmlformats.org/wordprocessingml/2006/main" xmlns:w14="http://schemas.microsoft.com/office/word/2010/wordml" xmlns:w15="http://schemas.microsoft.com/office/word/2012/wordml" xmlns:w16cex="http://schemas.microsoft.com/office/word/2018/wordml/cex" xmlns:w16cid="http://schemas.microsoft.com/office/word/2016/wordml/cid" xmlns:w16="http://schemas.microsoft.com/office/word/2018/wordml" xmlns:w16se="http://schemas.microsoft.com/office/word/2015/wordml/symex" xmlns:wpg="http://schemas.microsoft.com/office/word/2010/wordprocessingGroup" xmlns:wpi="http://schemas.microsoft.com/office/word/2010/wordprocessingInk" xmlns:wne="http://schemas.microsoft.com/office/word/2006/wordml" xmlns:wps="http://schemas.microsoft.com/office/word/2010/wordprocessingShape" mc:Ignorable="w14 w15 w16se w16cid w16 w16cex wp14">
+<w:endnotes xmlns:wpc="http://schemas.microsoft.com/office/word/2010/wordprocessingCanvas" xmlns:cx="http://schemas.microsoft.com/office/drawing/2014/chartex" xmlns:cx1="http://schemas.microsoft.com/office/drawing/2015/9/8/chartex" xmlns:cx2="http://schemas.microsoft.com/office/drawing/2015/10/21/chartex" xmlns:cx3="http://schemas.microsoft.com/office/drawing/2016/5/9/chartex" xmlns:cx4="http://schemas.microsoft.com/office/drawing/2016/5/10/chartex" xmlns:cx5="http://schemas.microsoft.com/office/drawing/2016/5/11/chartex" xmlns:cx6="http://schemas.microsoft.com/office/drawing/2016/5/12/chartex" xmlns:cx7="http://schemas.microsoft.com/office/drawing/2016/5/13/chartex" xmlns:cx8="http://schemas.microsoft.com/office/drawing/2016/5/14/chartex" xmlns:mc="http://schemas.openxmlformats.org/markup-compatibility/2006" xmlns:aink="http://schemas.microsoft.com/office/drawing/2016/ink" xmlns:am3d="http://schemas.microsoft.com/office/drawing/2017/model3d" xmlns:o="urn:schemas-microsoft-com:office:office" xmlns:r="http://schemas.openxmlformats.org/officeDocument/2006/relationships" xmlns:m="http://schemas.openxmlformats.org/officeDocument/2006/math" xmlns:v="urn:schemas-microsoft-com:vml" xmlns:wp14="http://schemas.microsoft.com/office/word/2010/wordprocessingDrawing" xmlns:wp="http://schemas.openxmlformats.org/drawingml/2006/wordprocessingDrawing" xmlns:w10="urn:schemas-microsoft-com:office:word" xmlns:w="http://schemas.openxmlformats.org/wordprocessingml/2006/main" xmlns:w14="http://schemas.microsoft.com/office/word/2010/wordml" xmlns:w15="http://schemas.microsoft.com/office/word/2012/wordml" xmlns:w16cex="http://schemas.microsoft.com/office/word/2018/wordml/cex" xmlns:w16cid="http://schemas.microsoft.com/office/word/2016/wordml/cid" xmlns:w16="http://schemas.microsoft.com/office/word/2018/wordml" xmlns:w16sdtdh="http://schemas.microsoft.com/office/word/2020/wordml/sdtdatahash" xmlns:w16se="http://schemas.microsoft.com/office/word/2015/wordml/symex" xmlns:wpg="http://schemas.microsoft.com/office/word/2010/wordprocessingGroup" xmlns:wpi="http://schemas.microsoft.com/office/word/2010/wordprocessingInk" xmlns:wne="http://schemas.microsoft.com/office/word/2006/wordml" xmlns:wps="http://schemas.microsoft.com/office/word/2010/wordprocessingShape" mc:Ignorable="w14 w15 w16se w16cid w16 w16cex w16sdtdh wp14">
   <w:endnote w:type="separator" w:id="-1">
     <w:p>
       <w:pPr>
@@ -1413,7 +2773,7 @@
 </file>
 
 <file path=word/footnotes.xml><?xml version="1.0" encoding="utf-8"?>
-<w:footnotes xmlns:wpc="http://schemas.microsoft.com/office/word/2010/wordprocessingCanvas" xmlns:cx="http://schemas.microsoft.com/office/drawing/2014/chartex" xmlns:cx1="http://schemas.microsoft.com/office/drawing/2015/9/8/chartex" xmlns:cx2="http://schemas.microsoft.com/office/drawing/2015/10/21/chartex" xmlns:cx3="http://schemas.microsoft.com/office/drawing/2016/5/9/chartex" xmlns:cx4="http://schemas.microsoft.com/office/drawing/2016/5/10/chartex" xmlns:cx5="http://schemas.microsoft.com/office/drawing/2016/5/11/chartex" xmlns:cx6="http://schemas.microsoft.com/office/drawing/2016/5/12/chartex" xmlns:cx7="http://schemas.microsoft.com/office/drawing/2016/5/13/chartex" xmlns:cx8="http://schemas.microsoft.com/office/drawing/2016/5/14/chartex" xmlns:mc="http://schemas.openxmlformats.org/markup-compatibility/2006" xmlns:aink="http://schemas.microsoft.com/office/drawing/2016/ink" xmlns:am3d="http://schemas.microsoft.com/office/drawing/2017/model3d" xmlns:o="urn:schemas-microsoft-com:office:office" xmlns:r="http://schemas.openxmlformats.org/officeDocument/2006/relationships" xmlns:m="http://schemas.openxmlformats.org/officeDocument/2006/math" xmlns:v="urn:schemas-microsoft-com:vml" xmlns:wp14="http://schemas.microsoft.com/office/word/2010/wordprocessingDrawing" xmlns:wp="http://schemas.openxmlformats.org/drawingml/2006/wordprocessingDrawing" xmlns:w10="urn:schemas-microsoft-com:office:word" xmlns:w="http://schemas.openxmlformats.org/wordprocessingml/2006/main" xmlns:w14="http://schemas.microsoft.com/office/word/2010/wordml" xmlns:w15="http://schemas.microsoft.com/office/word/2012/wordml" xmlns:w16cex="http://schemas.microsoft.com/office/word/2018/wordml/cex" xmlns:w16cid="http://schemas.microsoft.com/office/word/2016/wordml/cid" xmlns:w16="http://schemas.microsoft.com/office/word/2018/wordml" xmlns:w16se="http://schemas.microsoft.com/office/word/2015/wordml/symex" xmlns:wpg="http://schemas.microsoft.com/office/word/2010/wordprocessingGroup" xmlns:wpi="http://schemas.microsoft.com/office/word/2010/wordprocessingInk" xmlns:wne="http://schemas.microsoft.com/office/word/2006/wordml" xmlns:wps="http://schemas.microsoft.com/office/word/2010/wordprocessingShape" mc:Ignorable="w14 w15 w16se w16cid w16 w16cex wp14">
+<w:footnotes xmlns:wpc="http://schemas.microsoft.com/office/word/2010/wordprocessingCanvas" xmlns:cx="http://schemas.microsoft.com/office/drawing/2014/chartex" xmlns:cx1="http://schemas.microsoft.com/office/drawing/2015/9/8/chartex" xmlns:cx2="http://schemas.microsoft.com/office/drawing/2015/10/21/chartex" xmlns:cx3="http://schemas.microsoft.com/office/drawing/2016/5/9/chartex" xmlns:cx4="http://schemas.microsoft.com/office/drawing/2016/5/10/chartex" xmlns:cx5="http://schemas.microsoft.com/office/drawing/2016/5/11/chartex" xmlns:cx6="http://schemas.microsoft.com/office/drawing/2016/5/12/chartex" xmlns:cx7="http://schemas.microsoft.com/office/drawing/2016/5/13/chartex" xmlns:cx8="http://schemas.microsoft.com/office/drawing/2016/5/14/chartex" xmlns:mc="http://schemas.openxmlformats.org/markup-compatibility/2006" xmlns:aink="http://schemas.microsoft.com/office/drawing/2016/ink" xmlns:am3d="http://schemas.microsoft.com/office/drawing/2017/model3d" xmlns:o="urn:schemas-microsoft-com:office:office" xmlns:r="http://schemas.openxmlformats.org/officeDocument/2006/relationships" xmlns:m="http://schemas.openxmlformats.org/officeDocument/2006/math" xmlns:v="urn:schemas-microsoft-com:vml" xmlns:wp14="http://schemas.microsoft.com/office/word/2010/wordprocessingDrawing" xmlns:wp="http://schemas.openxmlformats.org/drawingml/2006/wordprocessingDrawing" xmlns:w10="urn:schemas-microsoft-com:office:word" xmlns:w="http://schemas.openxmlformats.org/wordprocessingml/2006/main" xmlns:w14="http://schemas.microsoft.com/office/word/2010/wordml" xmlns:w15="http://schemas.microsoft.com/office/word/2012/wordml" xmlns:w16cex="http://schemas.microsoft.com/office/word/2018/wordml/cex" xmlns:w16cid="http://schemas.microsoft.com/office/word/2016/wordml/cid" xmlns:w16="http://schemas.microsoft.com/office/word/2018/wordml" xmlns:w16sdtdh="http://schemas.microsoft.com/office/word/2020/wordml/sdtdatahash" xmlns:w16se="http://schemas.microsoft.com/office/word/2015/wordml/symex" xmlns:wpg="http://schemas.microsoft.com/office/word/2010/wordprocessingGroup" xmlns:wpi="http://schemas.microsoft.com/office/word/2010/wordprocessingInk" xmlns:wne="http://schemas.microsoft.com/office/word/2006/wordml" xmlns:wps="http://schemas.microsoft.com/office/word/2010/wordprocessingShape" mc:Ignorable="w14 w15 w16se w16cid w16 w16cex w16sdtdh wp14">
   <w:footnote w:type="separator" w:id="-1">
     <w:p>
       <w:pPr>
@@ -1437,8 +2797,128 @@
 </w:footnotes>
 </file>
 
+<file path=word/numbering.xml><?xml version="1.0" encoding="utf-8"?>
+<w:numbering xmlns:wpc="http://schemas.microsoft.com/office/word/2010/wordprocessingCanvas" xmlns:cx="http://schemas.microsoft.com/office/drawing/2014/chartex" xmlns:cx1="http://schemas.microsoft.com/office/drawing/2015/9/8/chartex" xmlns:cx2="http://schemas.microsoft.com/office/drawing/2015/10/21/chartex" xmlns:cx3="http://schemas.microsoft.com/office/drawing/2016/5/9/chartex" xmlns:cx4="http://schemas.microsoft.com/office/drawing/2016/5/10/chartex" xmlns:cx5="http://schemas.microsoft.com/office/drawing/2016/5/11/chartex" xmlns:cx6="http://schemas.microsoft.com/office/drawing/2016/5/12/chartex" xmlns:cx7="http://schemas.microsoft.com/office/drawing/2016/5/13/chartex" xmlns:cx8="http://schemas.microsoft.com/office/drawing/2016/5/14/chartex" xmlns:mc="http://schemas.openxmlformats.org/markup-compatibility/2006" xmlns:aink="http://schemas.microsoft.com/office/drawing/2016/ink" xmlns:am3d="http://schemas.microsoft.com/office/drawing/2017/model3d" xmlns:o="urn:schemas-microsoft-com:office:office" xmlns:r="http://schemas.openxmlformats.org/officeDocument/2006/relationships" xmlns:m="http://schemas.openxmlformats.org/officeDocument/2006/math" xmlns:v="urn:schemas-microsoft-com:vml" xmlns:wp14="http://schemas.microsoft.com/office/word/2010/wordprocessingDrawing" xmlns:wp="http://schemas.openxmlformats.org/drawingml/2006/wordprocessingDrawing" xmlns:w10="urn:schemas-microsoft-com:office:word" xmlns:w="http://schemas.openxmlformats.org/wordprocessingml/2006/main" xmlns:w14="http://schemas.microsoft.com/office/word/2010/wordml" xmlns:w15="http://schemas.microsoft.com/office/word/2012/wordml" xmlns:w16cex="http://schemas.microsoft.com/office/word/2018/wordml/cex" xmlns:w16cid="http://schemas.microsoft.com/office/word/2016/wordml/cid" xmlns:w16="http://schemas.microsoft.com/office/word/2018/wordml" xmlns:w16sdtdh="http://schemas.microsoft.com/office/word/2020/wordml/sdtdatahash" xmlns:w16se="http://schemas.microsoft.com/office/word/2015/wordml/symex" xmlns:wpg="http://schemas.microsoft.com/office/word/2010/wordprocessingGroup" xmlns:wpi="http://schemas.microsoft.com/office/word/2010/wordprocessingInk" xmlns:wne="http://schemas.microsoft.com/office/word/2006/wordml" xmlns:wps="http://schemas.microsoft.com/office/word/2010/wordprocessingShape" mc:Ignorable="w14 w15 w16se w16cid w16 w16cex w16sdtdh wp14">
+  <w:abstractNum w:abstractNumId="0" w15:restartNumberingAfterBreak="0">
+    <w:nsid w:val="165D2B3C"/>
+    <w:multiLevelType w:val="hybridMultilevel"/>
+    <w:tmpl w:val="A1803A8C"/>
+    <w:lvl w:ilvl="0" w:tplc="691A6336">
+      <w:numFmt w:val="bullet"/>
+      <w:lvlText w:val="-"/>
+      <w:lvlJc w:val="left"/>
+      <w:pPr>
+        <w:ind w:left="720" w:hanging="360"/>
+      </w:pPr>
+      <w:rPr>
+        <w:rFonts w:ascii="Calibri" w:eastAsiaTheme="minorHAnsi" w:hAnsi="Calibri" w:cs="Calibri" w:hint="default"/>
+      </w:rPr>
+    </w:lvl>
+    <w:lvl w:ilvl="1" w:tplc="0C0A0003">
+      <w:start w:val="1"/>
+      <w:numFmt w:val="bullet"/>
+      <w:lvlText w:val="o"/>
+      <w:lvlJc w:val="left"/>
+      <w:pPr>
+        <w:ind w:left="1440" w:hanging="360"/>
+      </w:pPr>
+      <w:rPr>
+        <w:rFonts w:ascii="Courier New" w:hAnsi="Courier New" w:cs="Courier New" w:hint="default"/>
+      </w:rPr>
+    </w:lvl>
+    <w:lvl w:ilvl="2" w:tplc="0C0A0005" w:tentative="1">
+      <w:start w:val="1"/>
+      <w:numFmt w:val="bullet"/>
+      <w:lvlText w:val=""/>
+      <w:lvlJc w:val="left"/>
+      <w:pPr>
+        <w:ind w:left="2160" w:hanging="360"/>
+      </w:pPr>
+      <w:rPr>
+        <w:rFonts w:ascii="Wingdings" w:hAnsi="Wingdings" w:hint="default"/>
+      </w:rPr>
+    </w:lvl>
+    <w:lvl w:ilvl="3" w:tplc="0C0A0001" w:tentative="1">
+      <w:start w:val="1"/>
+      <w:numFmt w:val="bullet"/>
+      <w:lvlText w:val=""/>
+      <w:lvlJc w:val="left"/>
+      <w:pPr>
+        <w:ind w:left="2880" w:hanging="360"/>
+      </w:pPr>
+      <w:rPr>
+        <w:rFonts w:ascii="Symbol" w:hAnsi="Symbol" w:hint="default"/>
+      </w:rPr>
+    </w:lvl>
+    <w:lvl w:ilvl="4" w:tplc="0C0A0003" w:tentative="1">
+      <w:start w:val="1"/>
+      <w:numFmt w:val="bullet"/>
+      <w:lvlText w:val="o"/>
+      <w:lvlJc w:val="left"/>
+      <w:pPr>
+        <w:ind w:left="3600" w:hanging="360"/>
+      </w:pPr>
+      <w:rPr>
+        <w:rFonts w:ascii="Courier New" w:hAnsi="Courier New" w:cs="Courier New" w:hint="default"/>
+      </w:rPr>
+    </w:lvl>
+    <w:lvl w:ilvl="5" w:tplc="0C0A0005" w:tentative="1">
+      <w:start w:val="1"/>
+      <w:numFmt w:val="bullet"/>
+      <w:lvlText w:val=""/>
+      <w:lvlJc w:val="left"/>
+      <w:pPr>
+        <w:ind w:left="4320" w:hanging="360"/>
+      </w:pPr>
+      <w:rPr>
+        <w:rFonts w:ascii="Wingdings" w:hAnsi="Wingdings" w:hint="default"/>
+      </w:rPr>
+    </w:lvl>
+    <w:lvl w:ilvl="6" w:tplc="0C0A0001" w:tentative="1">
+      <w:start w:val="1"/>
+      <w:numFmt w:val="bullet"/>
+      <w:lvlText w:val=""/>
+      <w:lvlJc w:val="left"/>
+      <w:pPr>
+        <w:ind w:left="5040" w:hanging="360"/>
+      </w:pPr>
+      <w:rPr>
+        <w:rFonts w:ascii="Symbol" w:hAnsi="Symbol" w:hint="default"/>
+      </w:rPr>
+    </w:lvl>
+    <w:lvl w:ilvl="7" w:tplc="0C0A0003" w:tentative="1">
+      <w:start w:val="1"/>
+      <w:numFmt w:val="bullet"/>
+      <w:lvlText w:val="o"/>
+      <w:lvlJc w:val="left"/>
+      <w:pPr>
+        <w:ind w:left="5760" w:hanging="360"/>
+      </w:pPr>
+      <w:rPr>
+        <w:rFonts w:ascii="Courier New" w:hAnsi="Courier New" w:cs="Courier New" w:hint="default"/>
+      </w:rPr>
+    </w:lvl>
+    <w:lvl w:ilvl="8" w:tplc="0C0A0005" w:tentative="1">
+      <w:start w:val="1"/>
+      <w:numFmt w:val="bullet"/>
+      <w:lvlText w:val=""/>
+      <w:lvlJc w:val="left"/>
+      <w:pPr>
+        <w:ind w:left="6480" w:hanging="360"/>
+      </w:pPr>
+      <w:rPr>
+        <w:rFonts w:ascii="Wingdings" w:hAnsi="Wingdings" w:hint="default"/>
+      </w:rPr>
+    </w:lvl>
+  </w:abstractNum>
+  <w:num w:numId="1">
+    <w:abstractNumId w:val="0"/>
+  </w:num>
+</w:numbering>
+</file>
+
 <file path=word/styles.xml><?xml version="1.0" encoding="utf-8"?>
-<w:styles xmlns:mc="http://schemas.openxmlformats.org/markup-compatibility/2006" xmlns:r="http://schemas.openxmlformats.org/officeDocument/2006/relationships" xmlns:w="http://schemas.openxmlformats.org/wordprocessingml/2006/main" xmlns:w14="http://schemas.microsoft.com/office/word/2010/wordml" xmlns:w15="http://schemas.microsoft.com/office/word/2012/wordml" xmlns:w16cex="http://schemas.microsoft.com/office/word/2018/wordml/cex" xmlns:w16cid="http://schemas.microsoft.com/office/word/2016/wordml/cid" xmlns:w16="http://schemas.microsoft.com/office/word/2018/wordml" xmlns:w16se="http://schemas.microsoft.com/office/word/2015/wordml/symex" mc:Ignorable="w14 w15 w16se w16cid w16 w16cex">
+<w:styles xmlns:mc="http://schemas.openxmlformats.org/markup-compatibility/2006" xmlns:r="http://schemas.openxmlformats.org/officeDocument/2006/relationships" xmlns:w="http://schemas.openxmlformats.org/wordprocessingml/2006/main" xmlns:w14="http://schemas.microsoft.com/office/word/2010/wordml" xmlns:w15="http://schemas.microsoft.com/office/word/2012/wordml" xmlns:w16cex="http://schemas.microsoft.com/office/word/2018/wordml/cex" xmlns:w16cid="http://schemas.microsoft.com/office/word/2016/wordml/cid" xmlns:w16="http://schemas.microsoft.com/office/word/2018/wordml" xmlns:w16sdtdh="http://schemas.microsoft.com/office/word/2020/wordml/sdtdatahash" xmlns:w16se="http://schemas.microsoft.com/office/word/2015/wordml/symex" mc:Ignorable="w14 w15 w16se w16cid w16 w16cex w16sdtdh">
   <w:docDefaults>
     <w:rPrDefault>
       <w:rPr>
@@ -2170,6 +3650,82 @@
       <w:lang w:eastAsia="es-ES"/>
     </w:rPr>
   </w:style>
+  <w:style w:type="paragraph" w:styleId="Prrafodelista">
+    <w:name w:val="List Paragraph"/>
+    <w:basedOn w:val="Normal"/>
+    <w:uiPriority w:val="34"/>
+    <w:qFormat/>
+    <w:rsid w:val="00BC271C"/>
+    <w:pPr>
+      <w:ind w:left="720"/>
+      <w:contextualSpacing/>
+    </w:pPr>
+    <w:rPr>
+      <w:rFonts w:asciiTheme="minorHAnsi" w:hAnsiTheme="minorHAnsi"/>
+    </w:rPr>
+  </w:style>
+  <w:style w:type="paragraph" w:styleId="TtuloTDC">
+    <w:name w:val="TOC Heading"/>
+    <w:basedOn w:val="Ttulo1"/>
+    <w:next w:val="Normal"/>
+    <w:uiPriority w:val="39"/>
+    <w:unhideWhenUsed/>
+    <w:qFormat/>
+    <w:rsid w:val="00BC271C"/>
+    <w:pPr>
+      <w:outlineLvl w:val="9"/>
+    </w:pPr>
+    <w:rPr>
+      <w:rFonts w:asciiTheme="majorHAnsi" w:hAnsiTheme="majorHAnsi"/>
+      <w:color w:val="2F5496" w:themeColor="accent1" w:themeShade="BF"/>
+      <w:lang w:eastAsia="es-ES"/>
+    </w:rPr>
+  </w:style>
+  <w:style w:type="paragraph" w:styleId="TDC1">
+    <w:name w:val="toc 1"/>
+    <w:basedOn w:val="Normal"/>
+    <w:next w:val="Normal"/>
+    <w:autoRedefine/>
+    <w:uiPriority w:val="39"/>
+    <w:unhideWhenUsed/>
+    <w:rsid w:val="00BC271C"/>
+    <w:pPr>
+      <w:tabs>
+        <w:tab w:val="right" w:leader="dot" w:pos="8494"/>
+      </w:tabs>
+      <w:spacing w:after="100"/>
+    </w:pPr>
+    <w:rPr>
+      <w:b/>
+      <w:bCs/>
+      <w:noProof/>
+      <w:color w:val="278BF9"/>
+    </w:rPr>
+  </w:style>
+  <w:style w:type="paragraph" w:styleId="TDC2">
+    <w:name w:val="toc 2"/>
+    <w:basedOn w:val="Normal"/>
+    <w:next w:val="Normal"/>
+    <w:autoRedefine/>
+    <w:uiPriority w:val="39"/>
+    <w:unhideWhenUsed/>
+    <w:rsid w:val="00BC271C"/>
+    <w:pPr>
+      <w:spacing w:after="100"/>
+      <w:ind w:left="220"/>
+    </w:pPr>
+  </w:style>
+  <w:style w:type="character" w:styleId="Hipervnculo">
+    <w:name w:val="Hyperlink"/>
+    <w:basedOn w:val="Fuentedeprrafopredeter"/>
+    <w:uiPriority w:val="99"/>
+    <w:unhideWhenUsed/>
+    <w:rsid w:val="00BC271C"/>
+    <w:rPr>
+      <w:color w:val="0563C1" w:themeColor="hyperlink"/>
+      <w:u w:val="single"/>
+    </w:rPr>
+  </w:style>
 </w:styles>
 </file>
 

</xml_diff>

<commit_message>
Ajuste en la memoria
</commit_message>
<xml_diff>
--- a/OffTheLine/memoria.docx
+++ b/OffTheLine/memoria.docx
@@ -621,6 +621,13 @@
         </w:p>
         <w:sdt>
           <w:sdtPr>
+            <w:rPr>
+              <w:rFonts w:ascii="Arial" w:eastAsiaTheme="minorHAnsi" w:hAnsi="Arial" w:cstheme="minorBidi"/>
+              <w:color w:val="auto"/>
+              <w:sz w:val="22"/>
+              <w:szCs w:val="22"/>
+              <w:lang w:eastAsia="en-US"/>
+            </w:rPr>
             <w:id w:val="-1025012749"/>
             <w:docPartObj>
               <w:docPartGallery w:val="Table of Contents"/>
@@ -629,13 +636,8 @@
           </w:sdtPr>
           <w:sdtEndPr>
             <w:rPr>
-              <w:rFonts w:ascii="Arial" w:eastAsiaTheme="minorHAnsi" w:hAnsi="Arial" w:cstheme="minorBidi"/>
               <w:b/>
               <w:bCs/>
-              <w:color w:val="auto"/>
-              <w:sz w:val="22"/>
-              <w:szCs w:val="22"/>
-              <w:lang w:eastAsia="en-US"/>
             </w:rPr>
           </w:sdtEndPr>
           <w:sdtContent>
@@ -650,6 +652,13 @@
             <w:p>
               <w:pPr>
                 <w:pStyle w:val="TDC1"/>
+                <w:rPr>
+                  <w:rFonts w:asciiTheme="minorHAnsi" w:eastAsiaTheme="minorEastAsia" w:hAnsiTheme="minorHAnsi"/>
+                  <w:b w:val="0"/>
+                  <w:bCs w:val="0"/>
+                  <w:color w:val="auto"/>
+                  <w:lang w:eastAsia="es-ES"/>
+                </w:rPr>
               </w:pPr>
               <w:r>
                 <w:fldChar w:fldCharType="begin"/>
@@ -660,11 +669,10 @@
               <w:r>
                 <w:fldChar w:fldCharType="separate"/>
               </w:r>
-              <w:hyperlink w:anchor="_Toc73823792" w:history="1">
+              <w:hyperlink w:anchor="_Toc73825891" w:history="1">
                 <w:r>
                   <w:rPr>
                     <w:rStyle w:val="Hipervnculo"/>
-                    <w:color w:val="278BF9"/>
                   </w:rPr>
                   <w:t>Dependencias</w:t>
                 </w:r>
@@ -684,7 +692,7 @@
                   <w:rPr>
                     <w:webHidden/>
                   </w:rPr>
-                  <w:instrText xml:space="preserve"> PAGEREF _Toc73823792 \h </w:instrText>
+                  <w:instrText xml:space="preserve"> PAGEREF _Toc73825891 \h </w:instrText>
                 </w:r>
                 <w:r>
                   <w:rPr>
@@ -714,12 +722,18 @@
             <w:p>
               <w:pPr>
                 <w:pStyle w:val="TDC1"/>
+                <w:rPr>
+                  <w:rFonts w:asciiTheme="minorHAnsi" w:eastAsiaTheme="minorEastAsia" w:hAnsiTheme="minorHAnsi"/>
+                  <w:b w:val="0"/>
+                  <w:bCs w:val="0"/>
+                  <w:color w:val="auto"/>
+                  <w:lang w:eastAsia="es-ES"/>
+                </w:rPr>
               </w:pPr>
-              <w:hyperlink w:anchor="_Toc73823793" w:history="1">
+              <w:hyperlink w:anchor="_Toc73825892" w:history="1">
                 <w:r>
                   <w:rPr>
                     <w:rStyle w:val="Hipervnculo"/>
-                    <w:color w:val="278BF9"/>
                   </w:rPr>
                   <w:t>Módulos</w:t>
                 </w:r>
@@ -739,7 +753,7 @@
                   <w:rPr>
                     <w:webHidden/>
                   </w:rPr>
-                  <w:instrText xml:space="preserve"> PAGEREF _Toc73823793 \h </w:instrText>
+                  <w:instrText xml:space="preserve"> PAGEREF _Toc73825892 \h </w:instrText>
                 </w:r>
                 <w:r>
                   <w:rPr>
@@ -773,10 +787,12 @@
                   <w:tab w:val="right" w:leader="dot" w:pos="8494"/>
                 </w:tabs>
                 <w:rPr>
+                  <w:rFonts w:asciiTheme="minorHAnsi" w:eastAsiaTheme="minorEastAsia" w:hAnsiTheme="minorHAnsi"/>
                   <w:noProof/>
+                  <w:lang w:eastAsia="es-ES"/>
                 </w:rPr>
               </w:pPr>
-              <w:hyperlink w:anchor="_Toc73823794" w:history="1">
+              <w:hyperlink w:anchor="_Toc73825893" w:history="1">
                 <w:r>
                   <w:rPr>
                     <w:rStyle w:val="Hipervnculo"/>
@@ -803,7 +819,7 @@
                     <w:noProof/>
                     <w:webHidden/>
                   </w:rPr>
-                  <w:instrText xml:space="preserve"> PAGEREF _Toc73823794 \h </w:instrText>
+                  <w:instrText xml:space="preserve"> PAGEREF _Toc73825893 \h </w:instrText>
                 </w:r>
                 <w:r>
                   <w:rPr>
@@ -841,10 +857,12 @@
                   <w:tab w:val="right" w:leader="dot" w:pos="8494"/>
                 </w:tabs>
                 <w:rPr>
+                  <w:rFonts w:asciiTheme="minorHAnsi" w:eastAsiaTheme="minorEastAsia" w:hAnsiTheme="minorHAnsi"/>
                   <w:noProof/>
+                  <w:lang w:eastAsia="es-ES"/>
                 </w:rPr>
               </w:pPr>
-              <w:hyperlink w:anchor="_Toc73823795" w:history="1">
+              <w:hyperlink w:anchor="_Toc73825894" w:history="1">
                 <w:r>
                   <w:rPr>
                     <w:rStyle w:val="Hipervnculo"/>
@@ -871,7 +889,7 @@
                     <w:noProof/>
                     <w:webHidden/>
                   </w:rPr>
-                  <w:instrText xml:space="preserve"> PAGEREF _Toc73823795 \h </w:instrText>
+                  <w:instrText xml:space="preserve"> PAGEREF _Toc73825894 \h </w:instrText>
                 </w:r>
                 <w:r>
                   <w:rPr>
@@ -909,10 +927,12 @@
                   <w:tab w:val="right" w:leader="dot" w:pos="8494"/>
                 </w:tabs>
                 <w:rPr>
+                  <w:rFonts w:asciiTheme="minorHAnsi" w:eastAsiaTheme="minorEastAsia" w:hAnsiTheme="minorHAnsi"/>
                   <w:noProof/>
+                  <w:lang w:eastAsia="es-ES"/>
                 </w:rPr>
               </w:pPr>
-              <w:hyperlink w:anchor="_Toc73823796" w:history="1">
+              <w:hyperlink w:anchor="_Toc73825895" w:history="1">
                 <w:r>
                   <w:rPr>
                     <w:rStyle w:val="Hipervnculo"/>
@@ -939,7 +959,7 @@
                     <w:noProof/>
                     <w:webHidden/>
                   </w:rPr>
-                  <w:instrText xml:space="preserve"> PAGEREF _Toc73823796 \h </w:instrText>
+                  <w:instrText xml:space="preserve"> PAGEREF _Toc73825895 \h </w:instrText>
                 </w:r>
                 <w:r>
                   <w:rPr>
@@ -977,10 +997,12 @@
                   <w:tab w:val="right" w:leader="dot" w:pos="8494"/>
                 </w:tabs>
                 <w:rPr>
+                  <w:rFonts w:asciiTheme="minorHAnsi" w:eastAsiaTheme="minorEastAsia" w:hAnsiTheme="minorHAnsi"/>
                   <w:noProof/>
+                  <w:lang w:eastAsia="es-ES"/>
                 </w:rPr>
               </w:pPr>
-              <w:hyperlink w:anchor="_Toc73823797" w:history="1">
+              <w:hyperlink w:anchor="_Toc73825896" w:history="1">
                 <w:r>
                   <w:rPr>
                     <w:rStyle w:val="Hipervnculo"/>
@@ -1007,7 +1029,7 @@
                     <w:noProof/>
                     <w:webHidden/>
                   </w:rPr>
-                  <w:instrText xml:space="preserve"> PAGEREF _Toc73823797 \h </w:instrText>
+                  <w:instrText xml:space="preserve"> PAGEREF _Toc73825896 \h </w:instrText>
                 </w:r>
                 <w:r>
                   <w:rPr>
@@ -1045,10 +1067,12 @@
                   <w:tab w:val="right" w:leader="dot" w:pos="8494"/>
                 </w:tabs>
                 <w:rPr>
+                  <w:rFonts w:asciiTheme="minorHAnsi" w:eastAsiaTheme="minorEastAsia" w:hAnsiTheme="minorHAnsi"/>
                   <w:noProof/>
+                  <w:lang w:eastAsia="es-ES"/>
                 </w:rPr>
               </w:pPr>
-              <w:hyperlink w:anchor="_Toc73823798" w:history="1">
+              <w:hyperlink w:anchor="_Toc73825897" w:history="1">
                 <w:r>
                   <w:rPr>
                     <w:rStyle w:val="Hipervnculo"/>
@@ -1075,7 +1099,7 @@
                     <w:noProof/>
                     <w:webHidden/>
                   </w:rPr>
-                  <w:instrText xml:space="preserve"> PAGEREF _Toc73823798 \h </w:instrText>
+                  <w:instrText xml:space="preserve"> PAGEREF _Toc73825897 \h </w:instrText>
                 </w:r>
                 <w:r>
                   <w:rPr>
@@ -1113,10 +1137,12 @@
                   <w:tab w:val="right" w:leader="dot" w:pos="8494"/>
                 </w:tabs>
                 <w:rPr>
+                  <w:rFonts w:asciiTheme="minorHAnsi" w:eastAsiaTheme="minorEastAsia" w:hAnsiTheme="minorHAnsi"/>
                   <w:noProof/>
+                  <w:lang w:eastAsia="es-ES"/>
                 </w:rPr>
               </w:pPr>
-              <w:hyperlink w:anchor="_Toc73823799" w:history="1">
+              <w:hyperlink w:anchor="_Toc73825898" w:history="1">
                 <w:r>
                   <w:rPr>
                     <w:rStyle w:val="Hipervnculo"/>
@@ -1143,7 +1169,7 @@
                     <w:noProof/>
                     <w:webHidden/>
                   </w:rPr>
-                  <w:instrText xml:space="preserve"> PAGEREF _Toc73823799 \h </w:instrText>
+                  <w:instrText xml:space="preserve"> PAGEREF _Toc73825898 \h </w:instrText>
                 </w:r>
                 <w:r>
                   <w:rPr>
@@ -1177,13 +1203,20 @@
             <w:p>
               <w:pPr>
                 <w:pStyle w:val="TDC1"/>
+                <w:rPr>
+                  <w:rFonts w:asciiTheme="minorHAnsi" w:eastAsiaTheme="minorEastAsia" w:hAnsiTheme="minorHAnsi"/>
+                  <w:b w:val="0"/>
+                  <w:bCs w:val="0"/>
+                  <w:color w:val="auto"/>
+                  <w:lang w:eastAsia="es-ES"/>
+                </w:rPr>
               </w:pPr>
-              <w:hyperlink w:anchor="_Toc73823800" w:history="1">
+              <w:hyperlink w:anchor="_Toc73825899" w:history="1">
                 <w:r>
                   <w:rPr>
                     <w:rStyle w:val="Hipervnculo"/>
                   </w:rPr>
-                  <w:t>TAREAS PENDIENTES</w:t>
+                  <w:t>Tareas pendientes</w:t>
                 </w:r>
                 <w:r>
                   <w:rPr>
@@ -1201,7 +1234,12 @@
                   <w:rPr>
                     <w:webHidden/>
                   </w:rPr>
-                  <w:instrText xml:space="preserve"> PAGEREF _Toc73823800 \h </w:instrText>
+                  <w:instrText xml:space="preserve"> PAGEREF _Toc73825899 \h </w:instrText>
+                </w:r>
+                <w:r>
+                  <w:rPr>
+                    <w:webHidden/>
+                  </w:rPr>
                 </w:r>
                 <w:r>
                   <w:rPr>
@@ -1211,11 +1249,9 @@
                 </w:r>
                 <w:r>
                   <w:rPr>
-                    <w:b w:val="0"/>
-                    <w:bCs w:val="0"/>
-                    <w:webHidden/>
-                  </w:rPr>
-                  <w:t>¡Error! Marcador no definido.</w:t>
+                    <w:webHidden/>
+                  </w:rPr>
+                  <w:t>4</w:t>
                 </w:r>
                 <w:r>
                   <w:rPr>
@@ -1259,7 +1295,7 @@
           <w:color w:val="278BF9"/>
         </w:rPr>
       </w:pPr>
-      <w:bookmarkStart w:id="0" w:name="_Toc73823792"/>
+      <w:bookmarkStart w:id="0" w:name="_Toc73825891"/>
       <w:r>
         <w:rPr>
           <w:b/>
@@ -1343,7 +1379,7 @@
           <w:color w:val="278BF9"/>
         </w:rPr>
       </w:pPr>
-      <w:bookmarkStart w:id="1" w:name="_Toc73823793"/>
+      <w:bookmarkStart w:id="1" w:name="_Toc73825892"/>
       <w:r>
         <w:rPr>
           <w:b/>
@@ -1362,7 +1398,7 @@
           <w:color w:val="4099FA"/>
         </w:rPr>
       </w:pPr>
-      <w:bookmarkStart w:id="2" w:name="_Toc73823794"/>
+      <w:bookmarkStart w:id="2" w:name="_Toc73825893"/>
       <w:proofErr w:type="spellStart"/>
       <w:r>
         <w:rPr>
@@ -1645,7 +1681,7 @@
           <w:bCs/>
         </w:rPr>
       </w:pPr>
-      <w:bookmarkStart w:id="3" w:name="_Toc73823795"/>
+      <w:bookmarkStart w:id="3" w:name="_Toc73825894"/>
       <w:proofErr w:type="spellStart"/>
       <w:r>
         <w:rPr>
@@ -1820,7 +1856,7 @@
           <w:bCs/>
         </w:rPr>
       </w:pPr>
-      <w:bookmarkStart w:id="4" w:name="_Toc73823796"/>
+      <w:bookmarkStart w:id="4" w:name="_Toc73825895"/>
       <w:proofErr w:type="spellStart"/>
       <w:r>
         <w:rPr>
@@ -2190,7 +2226,7 @@
           <w:bCs/>
         </w:rPr>
       </w:pPr>
-      <w:bookmarkStart w:id="5" w:name="_Toc73823797"/>
+      <w:bookmarkStart w:id="5" w:name="_Toc73825896"/>
       <w:proofErr w:type="spellStart"/>
       <w:r>
         <w:rPr>
@@ -2254,7 +2290,7 @@
           <w:bCs/>
         </w:rPr>
       </w:pPr>
-      <w:bookmarkStart w:id="6" w:name="_Toc73823798"/>
+      <w:bookmarkStart w:id="6" w:name="_Toc73825897"/>
       <w:proofErr w:type="spellStart"/>
       <w:r>
         <w:rPr>
@@ -2302,7 +2338,7 @@
           <w:bCs/>
         </w:rPr>
       </w:pPr>
-      <w:bookmarkStart w:id="7" w:name="_Toc73823799"/>
+      <w:bookmarkStart w:id="7" w:name="_Toc73825898"/>
       <w:r>
         <w:rPr>
           <w:color w:val="4099FA"/>
@@ -2709,6 +2745,7 @@
           <w:color w:val="278BF9"/>
         </w:rPr>
       </w:pPr>
+      <w:bookmarkStart w:id="8" w:name="_Toc73825899"/>
       <w:r>
         <w:rPr>
           <w:b/>
@@ -2717,6 +2754,7 @@
         </w:rPr>
         <w:t>Tareas pendientes</w:t>
       </w:r>
+      <w:bookmarkEnd w:id="8"/>
     </w:p>
     <w:p/>
     <w:p>
@@ -2733,6 +2771,9 @@
       </w:r>
       <w:r>
         <w:t>La infraestructura está pero nos faltan los calculos porque no hemos sido capaz de sacarlos.</w:t>
+      </w:r>
+      <w:r>
+        <w:t xml:space="preserve"> Lo mismo pasa en el NIVEL 3 – ORBIT, los ítems son colocados y luego rotados. Para detectar la colision con ellos hay que calcular los puntos a mano.</w:t>
       </w:r>
     </w:p>
     <w:sectPr>

</xml_diff>